<commit_message>
Aggiunti Use Case models al RAD
</commit_message>
<xml_diff>
--- a/Documenti/RAD.docx
+++ b/Documenti/RAD.docx
@@ -36,12 +36,6 @@
         <w:gridCol w:w="9498"/>
       </w:tblGrid>
       <w:tr>
-        <w:tblPrEx>
-          <w:tblCellMar>
-            <w:top w:w="0" w:type="dxa"/>
-            <w:bottom w:w="0" w:type="dxa"/>
-          </w:tblCellMar>
-        </w:tblPrEx>
         <w:trPr>
           <w:trHeight w:val="3009"/>
         </w:trPr>
@@ -110,12 +104,6 @@
               <w:gridCol w:w="5429"/>
             </w:tblGrid>
             <w:tr>
-              <w:tblPrEx>
-                <w:tblCellMar>
-                  <w:top w:w="0" w:type="dxa"/>
-                  <w:bottom w:w="0" w:type="dxa"/>
-                </w:tblCellMar>
-              </w:tblPrEx>
               <w:trPr>
                 <w:trHeight w:val="254"/>
               </w:trPr>
@@ -173,12 +161,6 @@
               </w:tc>
             </w:tr>
             <w:tr>
-              <w:tblPrEx>
-                <w:tblCellMar>
-                  <w:top w:w="0" w:type="dxa"/>
-                  <w:bottom w:w="0" w:type="dxa"/>
-                </w:tblCellMar>
-              </w:tblPrEx>
               <w:trPr>
                 <w:trHeight w:val="254"/>
               </w:trPr>
@@ -239,12 +221,6 @@
               </w:tc>
             </w:tr>
             <w:tr>
-              <w:tblPrEx>
-                <w:tblCellMar>
-                  <w:top w:w="0" w:type="dxa"/>
-                  <w:bottom w:w="0" w:type="dxa"/>
-                </w:tblCellMar>
-              </w:tblPrEx>
               <w:trPr>
                 <w:trHeight w:val="254"/>
               </w:trPr>
@@ -305,12 +281,6 @@
               </w:tc>
             </w:tr>
             <w:tr>
-              <w:tblPrEx>
-                <w:tblCellMar>
-                  <w:top w:w="0" w:type="dxa"/>
-                  <w:bottom w:w="0" w:type="dxa"/>
-                </w:tblCellMar>
-              </w:tblPrEx>
               <w:trPr>
                 <w:trHeight w:val="611"/>
               </w:trPr>
@@ -376,12 +346,6 @@
               </w:tc>
             </w:tr>
             <w:tr>
-              <w:tblPrEx>
-                <w:tblCellMar>
-                  <w:top w:w="0" w:type="dxa"/>
-                  <w:bottom w:w="0" w:type="dxa"/>
-                </w:tblCellMar>
-              </w:tblPrEx>
               <w:trPr>
                 <w:trHeight w:val="611"/>
               </w:trPr>
@@ -508,12 +472,6 @@
               </w:tc>
             </w:tr>
             <w:tr>
-              <w:tblPrEx>
-                <w:tblCellMar>
-                  <w:top w:w="0" w:type="dxa"/>
-                  <w:bottom w:w="0" w:type="dxa"/>
-                </w:tblCellMar>
-              </w:tblPrEx>
               <w:trPr>
                 <w:trHeight w:val="611"/>
               </w:trPr>
@@ -684,12 +642,6 @@
         <w:gridCol w:w="2364"/>
       </w:tblGrid>
       <w:tr>
-        <w:tblPrEx>
-          <w:tblCellMar>
-            <w:top w:w="0" w:type="dxa"/>
-            <w:bottom w:w="0" w:type="dxa"/>
-          </w:tblCellMar>
-        </w:tblPrEx>
         <w:trPr>
           <w:trHeight w:val="568"/>
         </w:trPr>
@@ -839,12 +791,6 @@
         </w:tc>
       </w:tr>
       <w:tr>
-        <w:tblPrEx>
-          <w:tblCellMar>
-            <w:top w:w="0" w:type="dxa"/>
-            <w:bottom w:w="0" w:type="dxa"/>
-          </w:tblCellMar>
-        </w:tblPrEx>
         <w:trPr>
           <w:trHeight w:val="525"/>
         </w:trPr>
@@ -1029,12 +975,6 @@
         </w:tc>
       </w:tr>
       <w:tr>
-        <w:tblPrEx>
-          <w:tblCellMar>
-            <w:top w:w="0" w:type="dxa"/>
-            <w:bottom w:w="0" w:type="dxa"/>
-          </w:tblCellMar>
-        </w:tblPrEx>
         <w:trPr>
           <w:trHeight w:val="525"/>
         </w:trPr>
@@ -1228,12 +1168,6 @@
         </w:tc>
       </w:tr>
       <w:tr>
-        <w:tblPrEx>
-          <w:tblCellMar>
-            <w:top w:w="0" w:type="dxa"/>
-            <w:bottom w:w="0" w:type="dxa"/>
-          </w:tblCellMar>
-        </w:tblPrEx>
         <w:trPr>
           <w:trHeight w:val="525"/>
         </w:trPr>
@@ -1427,12 +1361,6 @@
         </w:tc>
       </w:tr>
       <w:tr>
-        <w:tblPrEx>
-          <w:tblCellMar>
-            <w:top w:w="0" w:type="dxa"/>
-            <w:bottom w:w="0" w:type="dxa"/>
-          </w:tblCellMar>
-        </w:tblPrEx>
         <w:trPr>
           <w:trHeight w:val="525"/>
         </w:trPr>
@@ -1626,12 +1554,6 @@
         </w:tc>
       </w:tr>
       <w:tr>
-        <w:tblPrEx>
-          <w:tblCellMar>
-            <w:top w:w="0" w:type="dxa"/>
-            <w:bottom w:w="0" w:type="dxa"/>
-          </w:tblCellMar>
-        </w:tblPrEx>
         <w:trPr>
           <w:trHeight w:val="525"/>
         </w:trPr>
@@ -1827,24 +1749,12 @@
               <w:rPr>
                 <w:rFonts w:ascii="Century Gothic" w:eastAsia="Droid Sans" w:hAnsi="Century Gothic" w:cs="Droid Sans"/>
               </w:rPr>
-              <w:t xml:space="preserve">A. </w:t>
-            </w:r>
-            <w:r>
-              <w:rPr>
-                <w:rFonts w:ascii="Century Gothic" w:eastAsia="Droid Sans" w:hAnsi="Century Gothic" w:cs="Droid Sans"/>
-              </w:rPr>
-              <w:t>Ricchetti</w:t>
+              <w:t>A. Ricchetti</w:t>
             </w:r>
           </w:p>
         </w:tc>
       </w:tr>
       <w:tr>
-        <w:tblPrEx>
-          <w:tblCellMar>
-            <w:top w:w="0" w:type="dxa"/>
-            <w:bottom w:w="0" w:type="dxa"/>
-          </w:tblCellMar>
-        </w:tblPrEx>
         <w:trPr>
           <w:trHeight w:val="525"/>
         </w:trPr>
@@ -2038,12 +1948,6 @@
         </w:tc>
       </w:tr>
       <w:tr>
-        <w:tblPrEx>
-          <w:tblCellMar>
-            <w:top w:w="0" w:type="dxa"/>
-            <w:bottom w:w="0" w:type="dxa"/>
-          </w:tblCellMar>
-        </w:tblPrEx>
         <w:trPr>
           <w:trHeight w:val="525"/>
         </w:trPr>
@@ -2237,12 +2141,6 @@
         </w:tc>
       </w:tr>
       <w:tr>
-        <w:tblPrEx>
-          <w:tblCellMar>
-            <w:top w:w="0" w:type="dxa"/>
-            <w:bottom w:w="0" w:type="dxa"/>
-          </w:tblCellMar>
-        </w:tblPrEx>
         <w:trPr>
           <w:trHeight w:val="525"/>
         </w:trPr>
@@ -2420,24 +2318,28 @@
                 <w:rFonts w:ascii="Century Gothic" w:eastAsia="Droid Sans" w:hAnsi="Century Gothic" w:cs="Droid Sans"/>
               </w:rPr>
             </w:pPr>
-            <w:proofErr w:type="spellStart"/>
             <w:r>
               <w:rPr>
                 <w:rFonts w:ascii="Century Gothic" w:eastAsia="Droid Sans" w:hAnsi="Century Gothic" w:cs="Droid Sans"/>
               </w:rPr>
-              <w:t>S.Pastore</w:t>
-            </w:r>
-            <w:proofErr w:type="spellEnd"/>
+              <w:t>S.</w:t>
+            </w:r>
+            <w:r>
+              <w:rPr>
+                <w:rFonts w:ascii="Century Gothic" w:eastAsia="Droid Sans" w:hAnsi="Century Gothic" w:cs="Droid Sans"/>
+              </w:rPr>
+              <w:t xml:space="preserve"> </w:t>
+            </w:r>
+            <w:r>
+              <w:rPr>
+                <w:rFonts w:ascii="Century Gothic" w:eastAsia="Droid Sans" w:hAnsi="Century Gothic" w:cs="Droid Sans"/>
+              </w:rPr>
+              <w:t>Pastore</w:t>
+            </w:r>
           </w:p>
         </w:tc>
       </w:tr>
       <w:tr>
-        <w:tblPrEx>
-          <w:tblCellMar>
-            <w:top w:w="0" w:type="dxa"/>
-            <w:bottom w:w="0" w:type="dxa"/>
-          </w:tblCellMar>
-        </w:tblPrEx>
         <w:trPr>
           <w:trHeight w:val="525"/>
         </w:trPr>
@@ -2610,6 +2512,157 @@
                 <w:rFonts w:ascii="Century Gothic" w:eastAsia="Droid Sans" w:hAnsi="Century Gothic" w:cs="Droid Sans"/>
               </w:rPr>
               <w:t>A. Prezioso</w:t>
+            </w:r>
+          </w:p>
+        </w:tc>
+      </w:tr>
+      <w:tr>
+        <w:trPr>
+          <w:trHeight w:val="525"/>
+        </w:trPr>
+        <w:tc>
+          <w:tcPr>
+            <w:tcW w:w="2365" w:type="dxa"/>
+            <w:tcBorders>
+              <w:top w:val="single" w:sz="4" w:space="0" w:color="FFFFFF"/>
+              <w:left w:val="single" w:sz="4" w:space="0" w:color="FFFFFF"/>
+              <w:bottom w:val="single" w:sz="4" w:space="0" w:color="FFFFFF"/>
+              <w:right w:val="single" w:sz="4" w:space="0" w:color="FFFFFF"/>
+            </w:tcBorders>
+            <w:shd w:val="clear" w:color="auto" w:fill="D9E2F3"/>
+            <w:tcMar>
+              <w:top w:w="0" w:type="dxa"/>
+              <w:left w:w="108" w:type="dxa"/>
+              <w:bottom w:w="0" w:type="dxa"/>
+              <w:right w:w="108" w:type="dxa"/>
+            </w:tcMar>
+            <w:vAlign w:val="center"/>
+          </w:tcPr>
+          <w:p>
+            <w:pPr>
+              <w:widowControl w:val="0"/>
+              <w:spacing w:after="0"/>
+              <w:jc w:val="center"/>
+              <w:rPr>
+                <w:rFonts w:ascii="Century Gothic" w:eastAsia="Droid Sans" w:hAnsi="Century Gothic" w:cs="Droid Sans"/>
+              </w:rPr>
+            </w:pPr>
+            <w:r>
+              <w:rPr>
+                <w:rFonts w:ascii="Century Gothic" w:eastAsia="Droid Sans" w:hAnsi="Century Gothic" w:cs="Droid Sans"/>
+              </w:rPr>
+              <w:t>10/02/2022</w:t>
+            </w:r>
+          </w:p>
+        </w:tc>
+        <w:tc>
+          <w:tcPr>
+            <w:tcW w:w="1458" w:type="dxa"/>
+            <w:tcBorders>
+              <w:top w:val="single" w:sz="4" w:space="0" w:color="FFFFFF"/>
+              <w:left w:val="single" w:sz="4" w:space="0" w:color="FFFFFF"/>
+              <w:bottom w:val="single" w:sz="4" w:space="0" w:color="FFFFFF"/>
+              <w:right w:val="single" w:sz="4" w:space="0" w:color="FFFFFF"/>
+            </w:tcBorders>
+            <w:shd w:val="clear" w:color="auto" w:fill="D9E2F3"/>
+            <w:tcMar>
+              <w:top w:w="0" w:type="dxa"/>
+              <w:left w:w="108" w:type="dxa"/>
+              <w:bottom w:w="0" w:type="dxa"/>
+              <w:right w:w="108" w:type="dxa"/>
+            </w:tcMar>
+            <w:vAlign w:val="center"/>
+          </w:tcPr>
+          <w:p>
+            <w:pPr>
+              <w:widowControl w:val="0"/>
+              <w:spacing w:after="0"/>
+              <w:jc w:val="center"/>
+              <w:rPr>
+                <w:rFonts w:ascii="Century Gothic" w:eastAsia="Droid Sans" w:hAnsi="Century Gothic" w:cs="Droid Sans"/>
+              </w:rPr>
+            </w:pPr>
+            <w:r>
+              <w:rPr>
+                <w:rFonts w:ascii="Century Gothic" w:eastAsia="Droid Sans" w:hAnsi="Century Gothic" w:cs="Droid Sans"/>
+              </w:rPr>
+              <w:t>1.1</w:t>
+            </w:r>
+          </w:p>
+        </w:tc>
+        <w:tc>
+          <w:tcPr>
+            <w:tcW w:w="3270" w:type="dxa"/>
+            <w:tcBorders>
+              <w:top w:val="single" w:sz="4" w:space="0" w:color="FFFFFF"/>
+              <w:left w:val="single" w:sz="4" w:space="0" w:color="FFFFFF"/>
+              <w:bottom w:val="single" w:sz="4" w:space="0" w:color="FFFFFF"/>
+              <w:right w:val="single" w:sz="4" w:space="0" w:color="FFFFFF"/>
+            </w:tcBorders>
+            <w:shd w:val="clear" w:color="auto" w:fill="D9E2F3"/>
+            <w:tcMar>
+              <w:top w:w="0" w:type="dxa"/>
+              <w:left w:w="108" w:type="dxa"/>
+              <w:bottom w:w="0" w:type="dxa"/>
+              <w:right w:w="108" w:type="dxa"/>
+            </w:tcMar>
+            <w:vAlign w:val="center"/>
+          </w:tcPr>
+          <w:p>
+            <w:pPr>
+              <w:widowControl w:val="0"/>
+              <w:spacing w:after="0"/>
+              <w:jc w:val="center"/>
+              <w:rPr>
+                <w:rFonts w:ascii="Century Gothic" w:eastAsia="Droid Sans" w:hAnsi="Century Gothic" w:cs="Droid Sans"/>
+              </w:rPr>
+            </w:pPr>
+            <w:r>
+              <w:rPr>
+                <w:rFonts w:ascii="Century Gothic" w:eastAsia="Droid Sans" w:hAnsi="Century Gothic" w:cs="Droid Sans"/>
+              </w:rPr>
+              <w:t xml:space="preserve">Aggiunta </w:t>
+            </w:r>
+            <w:r>
+              <w:rPr>
+                <w:rFonts w:ascii="Century Gothic" w:eastAsia="Droid Sans" w:hAnsi="Century Gothic" w:cs="Droid Sans"/>
+              </w:rPr>
+              <w:t>use case models</w:t>
+            </w:r>
+          </w:p>
+        </w:tc>
+        <w:tc>
+          <w:tcPr>
+            <w:tcW w:w="2364" w:type="dxa"/>
+            <w:tcBorders>
+              <w:top w:val="single" w:sz="4" w:space="0" w:color="FFFFFF"/>
+              <w:left w:val="single" w:sz="4" w:space="0" w:color="FFFFFF"/>
+              <w:bottom w:val="single" w:sz="4" w:space="0" w:color="FFFFFF"/>
+              <w:right w:val="single" w:sz="4" w:space="0" w:color="FFFFFF"/>
+            </w:tcBorders>
+            <w:shd w:val="clear" w:color="auto" w:fill="D9E2F3"/>
+            <w:tcMar>
+              <w:top w:w="0" w:type="dxa"/>
+              <w:left w:w="108" w:type="dxa"/>
+              <w:bottom w:w="0" w:type="dxa"/>
+              <w:right w:w="108" w:type="dxa"/>
+            </w:tcMar>
+            <w:vAlign w:val="center"/>
+          </w:tcPr>
+          <w:p>
+            <w:pPr>
+              <w:widowControl w:val="0"/>
+              <w:spacing w:after="0"/>
+              <w:jc w:val="center"/>
+              <w:rPr>
+                <w:rFonts w:ascii="Century Gothic" w:eastAsia="Droid Sans" w:hAnsi="Century Gothic" w:cs="Droid Sans"/>
+              </w:rPr>
+            </w:pPr>
+            <w:r>
+              <w:rPr>
+                <w:rFonts w:ascii="Century Gothic" w:eastAsia="Droid Sans" w:hAnsi="Century Gothic" w:cs="Droid Sans"/>
+              </w:rPr>
+              <w:t>S. Pastore</w:t>
             </w:r>
           </w:p>
         </w:tc>
@@ -2662,7 +2715,7 @@
         </w:rPr>
         <w:fldChar w:fldCharType="separate"/>
       </w:r>
-      <w:hyperlink r:id="rId11" w:history="1">
+      <w:hyperlink w:anchor="_Toc90236281" w:history="1">
         <w:r>
           <w:rPr>
             <w:rStyle w:val="Collegamentoipertestuale"/>
@@ -2697,7 +2750,7 @@
           <w:tab w:val="right" w:leader="dot" w:pos="9350"/>
         </w:tabs>
       </w:pPr>
-      <w:hyperlink r:id="rId12" w:history="1">
+      <w:hyperlink w:anchor="_Toc90236282" w:history="1">
         <w:r>
           <w:rPr>
             <w:rStyle w:val="Collegamentoipertestuale"/>
@@ -2731,7 +2784,7 @@
           <w:tab w:val="right" w:leader="dot" w:pos="9350"/>
         </w:tabs>
       </w:pPr>
-      <w:hyperlink r:id="rId13" w:history="1">
+      <w:hyperlink w:anchor="_Toc90236283" w:history="1">
         <w:r>
           <w:rPr>
             <w:rStyle w:val="Collegamentoipertestuale"/>
@@ -2765,7 +2818,7 @@
           <w:tab w:val="right" w:leader="dot" w:pos="9350"/>
         </w:tabs>
       </w:pPr>
-      <w:hyperlink r:id="rId14" w:history="1">
+      <w:hyperlink w:anchor="_Toc90236284" w:history="1">
         <w:r>
           <w:rPr>
             <w:rStyle w:val="Collegamentoipertestuale"/>
@@ -2801,7 +2854,7 @@
           <w:tab w:val="right" w:leader="dot" w:pos="9350"/>
         </w:tabs>
       </w:pPr>
-      <w:hyperlink r:id="rId15" w:history="1">
+      <w:hyperlink w:anchor="_Toc90236285" w:history="1">
         <w:r>
           <w:rPr>
             <w:rStyle w:val="Collegamentoipertestuale"/>
@@ -2835,7 +2888,7 @@
           <w:tab w:val="right" w:leader="dot" w:pos="9350"/>
         </w:tabs>
       </w:pPr>
-      <w:hyperlink r:id="rId16" w:history="1">
+      <w:hyperlink w:anchor="_Toc90236286" w:history="1">
         <w:r>
           <w:rPr>
             <w:rStyle w:val="Collegamentoipertestuale"/>
@@ -2853,13 +2906,7 @@
           <w:rPr>
             <w:rStyle w:val="Collegamentoipertestuale"/>
           </w:rPr>
-          <w:t>R</w:t>
-        </w:r>
-        <w:r>
-          <w:rPr>
-            <w:rStyle w:val="Collegamentoipertestuale"/>
-          </w:rPr>
-          <w:t>eferences</w:t>
+          <w:t>References</w:t>
         </w:r>
         <w:r>
           <w:tab/>
@@ -2875,7 +2922,7 @@
           <w:tab w:val="right" w:leader="dot" w:pos="9350"/>
         </w:tabs>
       </w:pPr>
-      <w:hyperlink r:id="rId17" w:history="1">
+      <w:hyperlink w:anchor="_Toc90236287" w:history="1">
         <w:r>
           <w:rPr>
             <w:rStyle w:val="Collegamentoipertestuale"/>
@@ -2909,7 +2956,7 @@
           <w:tab w:val="right" w:leader="dot" w:pos="9350"/>
         </w:tabs>
       </w:pPr>
-      <w:hyperlink r:id="rId18" w:history="1">
+      <w:hyperlink w:anchor="_Toc90236288" w:history="1">
         <w:r>
           <w:rPr>
             <w:rStyle w:val="Collegamentoipertestuale"/>
@@ -2944,7 +2991,7 @@
           <w:tab w:val="right" w:leader="dot" w:pos="9350"/>
         </w:tabs>
       </w:pPr>
-      <w:hyperlink r:id="rId19" w:history="1">
+      <w:hyperlink w:anchor="_Toc90236289" w:history="1">
         <w:r>
           <w:rPr>
             <w:rStyle w:val="Collegamentoipertestuale"/>
@@ -2979,7 +3026,7 @@
           <w:tab w:val="right" w:leader="dot" w:pos="9350"/>
         </w:tabs>
       </w:pPr>
-      <w:hyperlink r:id="rId20" w:history="1">
+      <w:hyperlink w:anchor="_Toc90236290" w:history="1">
         <w:r>
           <w:rPr>
             <w:rStyle w:val="Collegamentoipertestuale"/>
@@ -3014,7 +3061,7 @@
           <w:tab w:val="right" w:leader="dot" w:pos="9350"/>
         </w:tabs>
       </w:pPr>
-      <w:hyperlink r:id="rId21" w:history="1">
+      <w:hyperlink w:anchor="_Toc90236291" w:history="1">
         <w:r>
           <w:rPr>
             <w:rStyle w:val="Collegamentoipertestuale"/>
@@ -3049,7 +3096,7 @@
           <w:tab w:val="right" w:leader="dot" w:pos="9350"/>
         </w:tabs>
       </w:pPr>
-      <w:hyperlink r:id="rId22" w:history="1">
+      <w:hyperlink w:anchor="_Toc90236292" w:history="1">
         <w:r>
           <w:rPr>
             <w:rStyle w:val="Collegamentoipertestuale"/>
@@ -3084,7 +3131,7 @@
           <w:tab w:val="right" w:leader="dot" w:pos="9350"/>
         </w:tabs>
       </w:pPr>
-      <w:hyperlink r:id="rId23" w:history="1">
+      <w:hyperlink w:anchor="_Toc90236293" w:history="1">
         <w:r>
           <w:rPr>
             <w:rStyle w:val="Collegamentoipertestuale"/>
@@ -3119,7 +3166,7 @@
           <w:tab w:val="right" w:leader="dot" w:pos="9350"/>
         </w:tabs>
       </w:pPr>
-      <w:hyperlink r:id="rId24" w:history="1">
+      <w:hyperlink w:anchor="_Toc90236294" w:history="1">
         <w:r>
           <w:rPr>
             <w:rStyle w:val="Collegamentoipertestuale"/>
@@ -3154,7 +3201,7 @@
           <w:tab w:val="right" w:leader="dot" w:pos="9350"/>
         </w:tabs>
       </w:pPr>
-      <w:hyperlink r:id="rId25" w:history="1">
+      <w:hyperlink w:anchor="_Toc90236295" w:history="1">
         <w:r>
           <w:rPr>
             <w:rStyle w:val="Collegamentoipertestuale"/>
@@ -3189,7 +3236,7 @@
           <w:tab w:val="right" w:leader="dot" w:pos="9350"/>
         </w:tabs>
       </w:pPr>
-      <w:hyperlink r:id="rId26" w:history="1">
+      <w:hyperlink w:anchor="_Toc90236296" w:history="1">
         <w:r>
           <w:rPr>
             <w:rStyle w:val="Collegamentoipertestuale"/>
@@ -3224,7 +3271,7 @@
           <w:tab w:val="right" w:leader="dot" w:pos="9350"/>
         </w:tabs>
       </w:pPr>
-      <w:hyperlink r:id="rId27" w:history="1">
+      <w:hyperlink w:anchor="_Toc90236297" w:history="1">
         <w:r>
           <w:rPr>
             <w:rStyle w:val="Collegamentoipertestuale"/>
@@ -3259,7 +3306,7 @@
           <w:tab w:val="right" w:leader="dot" w:pos="9350"/>
         </w:tabs>
       </w:pPr>
-      <w:hyperlink r:id="rId28" w:history="1">
+      <w:hyperlink w:anchor="_Toc90236298" w:history="1">
         <w:r>
           <w:rPr>
             <w:rStyle w:val="Collegamentoipertestuale"/>
@@ -3294,7 +3341,7 @@
           <w:tab w:val="right" w:leader="dot" w:pos="9350"/>
         </w:tabs>
       </w:pPr>
-      <w:hyperlink r:id="rId29" w:history="1">
+      <w:hyperlink w:anchor="_Toc90236299" w:history="1">
         <w:r>
           <w:rPr>
             <w:rStyle w:val="Collegamentoipertestuale"/>
@@ -3329,7 +3376,7 @@
           <w:tab w:val="right" w:leader="dot" w:pos="9350"/>
         </w:tabs>
       </w:pPr>
-      <w:hyperlink r:id="rId30" w:history="1">
+      <w:hyperlink w:anchor="_Toc90236300" w:history="1">
         <w:r>
           <w:rPr>
             <w:rStyle w:val="Collegamentoipertestuale"/>
@@ -3364,7 +3411,7 @@
           <w:tab w:val="right" w:leader="dot" w:pos="9350"/>
         </w:tabs>
       </w:pPr>
-      <w:hyperlink r:id="rId31" w:history="1">
+      <w:hyperlink w:anchor="_Toc90236301" w:history="1">
         <w:r>
           <w:rPr>
             <w:rStyle w:val="Collegamentoipertestuale"/>
@@ -3399,7 +3446,7 @@
           <w:tab w:val="right" w:leader="dot" w:pos="9350"/>
         </w:tabs>
       </w:pPr>
-      <w:hyperlink r:id="rId32" w:history="1">
+      <w:hyperlink w:anchor="_Toc90236302" w:history="1">
         <w:r>
           <w:rPr>
             <w:rStyle w:val="Collegamentoipertestuale"/>
@@ -3434,7 +3481,7 @@
           <w:tab w:val="right" w:leader="dot" w:pos="9350"/>
         </w:tabs>
       </w:pPr>
-      <w:hyperlink r:id="rId33" w:history="1">
+      <w:hyperlink w:anchor="_Toc90236303" w:history="1">
         <w:r>
           <w:rPr>
             <w:rStyle w:val="Collegamentoipertestuale"/>
@@ -3469,7 +3516,7 @@
           <w:tab w:val="right" w:leader="dot" w:pos="9350"/>
         </w:tabs>
       </w:pPr>
-      <w:hyperlink r:id="rId34" w:history="1">
+      <w:hyperlink w:anchor="_Toc90236304" w:history="1">
         <w:r>
           <w:rPr>
             <w:rStyle w:val="Collegamentoipertestuale"/>
@@ -3504,7 +3551,7 @@
           <w:tab w:val="right" w:leader="dot" w:pos="9350"/>
         </w:tabs>
       </w:pPr>
-      <w:hyperlink r:id="rId35" w:history="1">
+      <w:hyperlink w:anchor="_Toc90236305" w:history="1">
         <w:r>
           <w:rPr>
             <w:rStyle w:val="Collegamentoipertestuale"/>
@@ -3539,7 +3586,7 @@
           <w:tab w:val="right" w:leader="dot" w:pos="9350"/>
         </w:tabs>
       </w:pPr>
-      <w:hyperlink r:id="rId36" w:history="1">
+      <w:hyperlink w:anchor="_Toc90236306" w:history="1">
         <w:r>
           <w:rPr>
             <w:rStyle w:val="Collegamentoipertestuale"/>
@@ -3574,7 +3621,7 @@
           <w:tab w:val="right" w:leader="dot" w:pos="9350"/>
         </w:tabs>
       </w:pPr>
-      <w:hyperlink r:id="rId37" w:history="1">
+      <w:hyperlink w:anchor="_Toc90236307" w:history="1">
         <w:r>
           <w:rPr>
             <w:rStyle w:val="Collegamentoipertestuale"/>
@@ -3609,7 +3656,7 @@
           <w:tab w:val="right" w:leader="dot" w:pos="9350"/>
         </w:tabs>
       </w:pPr>
-      <w:hyperlink r:id="rId38" w:history="1">
+      <w:hyperlink w:anchor="_Toc90236308" w:history="1">
         <w:r>
           <w:rPr>
             <w:rStyle w:val="Collegamentoipertestuale"/>
@@ -3644,7 +3691,7 @@
           <w:tab w:val="right" w:leader="dot" w:pos="9350"/>
         </w:tabs>
       </w:pPr>
-      <w:hyperlink r:id="rId39" w:history="1">
+      <w:hyperlink w:anchor="_Toc90236309" w:history="1">
         <w:r>
           <w:rPr>
             <w:rStyle w:val="Collegamentoipertestuale"/>
@@ -3679,7 +3726,7 @@
           <w:tab w:val="right" w:leader="dot" w:pos="9350"/>
         </w:tabs>
       </w:pPr>
-      <w:hyperlink r:id="rId40" w:history="1">
+      <w:hyperlink w:anchor="_Toc90236310" w:history="1">
         <w:r>
           <w:rPr>
             <w:rStyle w:val="Collegamentoipertestuale"/>
@@ -3713,7 +3760,7 @@
           <w:tab w:val="right" w:leader="dot" w:pos="9350"/>
         </w:tabs>
       </w:pPr>
-      <w:hyperlink r:id="rId41" w:history="1">
+      <w:hyperlink w:anchor="_Toc90236311" w:history="1">
         <w:r>
           <w:rPr>
             <w:rStyle w:val="Collegamentoipertestuale"/>
@@ -3731,13 +3778,7 @@
           <w:rPr>
             <w:rStyle w:val="Collegamentoipertestuale"/>
           </w:rPr>
-          <w:t>SQ_</w:t>
-        </w:r>
-        <w:r>
-          <w:rPr>
-            <w:rStyle w:val="Collegamentoipertestuale"/>
-          </w:rPr>
-          <w:t>NuovaLista</w:t>
+          <w:t>SQ_NuovaLista</w:t>
         </w:r>
         <w:r>
           <w:tab/>
@@ -3753,7 +3794,7 @@
           <w:tab w:val="right" w:leader="dot" w:pos="9350"/>
         </w:tabs>
       </w:pPr>
-      <w:hyperlink r:id="rId42" w:history="1">
+      <w:hyperlink w:anchor="_Toc90236312" w:history="1">
         <w:r>
           <w:rPr>
             <w:rStyle w:val="Collegamentoipertestuale"/>
@@ -3787,7 +3828,7 @@
           <w:tab w:val="right" w:leader="dot" w:pos="9350"/>
         </w:tabs>
       </w:pPr>
-      <w:hyperlink r:id="rId43" w:history="1">
+      <w:hyperlink w:anchor="_Toc90236313" w:history="1">
         <w:r>
           <w:rPr>
             <w:rStyle w:val="Collegamentoipertestuale"/>
@@ -3821,7 +3862,7 @@
           <w:tab w:val="right" w:leader="dot" w:pos="9350"/>
         </w:tabs>
       </w:pPr>
-      <w:hyperlink r:id="rId44" w:history="1">
+      <w:hyperlink w:anchor="_Toc90236314" w:history="1">
         <w:r>
           <w:rPr>
             <w:rStyle w:val="Collegamentoipertestuale"/>
@@ -3856,7 +3897,7 @@
           <w:tab w:val="right" w:leader="dot" w:pos="9350"/>
         </w:tabs>
       </w:pPr>
-      <w:hyperlink r:id="rId45" w:history="1">
+      <w:hyperlink w:anchor="_Toc90236315" w:history="1">
         <w:r>
           <w:rPr>
             <w:rStyle w:val="Collegamentoipertestuale"/>
@@ -3890,7 +3931,7 @@
           <w:tab w:val="right" w:leader="dot" w:pos="9350"/>
         </w:tabs>
       </w:pPr>
-      <w:hyperlink r:id="rId46" w:history="1">
+      <w:hyperlink w:anchor="_Toc90236316" w:history="1">
         <w:r>
           <w:rPr>
             <w:rStyle w:val="Collegamentoipertestuale"/>
@@ -3924,7 +3965,7 @@
           <w:tab w:val="right" w:leader="dot" w:pos="9350"/>
         </w:tabs>
       </w:pPr>
-      <w:hyperlink r:id="rId47" w:history="1">
+      <w:hyperlink w:anchor="_Toc90236317" w:history="1">
         <w:r>
           <w:rPr>
             <w:rStyle w:val="Collegamentoipertestuale"/>
@@ -3958,7 +3999,7 @@
           <w:tab w:val="right" w:leader="dot" w:pos="9350"/>
         </w:tabs>
       </w:pPr>
-      <w:hyperlink r:id="rId48" w:history="1">
+      <w:hyperlink w:anchor="_Toc90236318" w:history="1">
         <w:r>
           <w:rPr>
             <w:rStyle w:val="Collegamentoipertestuale"/>
@@ -3992,7 +4033,7 @@
           <w:tab w:val="right" w:leader="dot" w:pos="9350"/>
         </w:tabs>
       </w:pPr>
-      <w:hyperlink r:id="rId49" w:history="1">
+      <w:hyperlink w:anchor="_Toc90236319" w:history="1">
         <w:r>
           <w:rPr>
             <w:rStyle w:val="Collegamentoipertestuale"/>
@@ -4027,7 +4068,7 @@
           <w:tab w:val="right" w:leader="dot" w:pos="9350"/>
         </w:tabs>
       </w:pPr>
-      <w:hyperlink r:id="rId50" w:history="1">
+      <w:hyperlink w:anchor="_Toc90236320" w:history="1">
         <w:r>
           <w:rPr>
             <w:rStyle w:val="Collegamentoipertestuale"/>
@@ -4061,7 +4102,7 @@
           <w:tab w:val="right" w:leader="dot" w:pos="9350"/>
         </w:tabs>
       </w:pPr>
-      <w:hyperlink r:id="rId51" w:history="1">
+      <w:hyperlink w:anchor="_Toc90236321" w:history="1">
         <w:r>
           <w:rPr>
             <w:rStyle w:val="Collegamentoipertestuale"/>
@@ -4095,7 +4136,7 @@
           <w:tab w:val="right" w:leader="dot" w:pos="9350"/>
         </w:tabs>
       </w:pPr>
-      <w:hyperlink r:id="rId52" w:history="1">
+      <w:hyperlink w:anchor="_Toc90236322" w:history="1">
         <w:r>
           <w:rPr>
             <w:rStyle w:val="Collegamentoipertestuale"/>
@@ -4219,14 +4260,7 @@
           <w:rFonts w:ascii="Calibri" w:hAnsi="Calibri" w:cs="Calibri"/>
           <w:lang w:val="it-IT"/>
         </w:rPr>
-        <w:t xml:space="preserve"> è stato creato con lo scopo di aiutare gli utenti del sito riguardo la scelta </w:t>
-      </w:r>
-      <w:r>
-        <w:rPr>
-          <w:rFonts w:ascii="Calibri" w:hAnsi="Calibri" w:cs="Calibri"/>
-          <w:lang w:val="it-IT"/>
-        </w:rPr>
-        <w:t xml:space="preserve">di un film o una serie TV da guardare. Infatti il sistema comprende un sistema di recensioni grazie al quale l’utente può informarsi riguardo un contenuto da usufruire. </w:t>
+        <w:t xml:space="preserve"> è stato creato con lo scopo di aiutare gli utenti del sito riguardo la scelta di un film o una serie TV da guardare. Infatti il sistema comprende un sistema di recensioni grazie al quale l’utente può informarsi riguardo un contenuto da usufruire. </w:t>
       </w:r>
       <w:proofErr w:type="spellStart"/>
       <w:r>
@@ -4334,10 +4368,7 @@
       <w:bookmarkStart w:id="12" w:name="_Toc90139410"/>
       <w:bookmarkStart w:id="13" w:name="_Toc90236283"/>
       <w:r>
-        <w:t xml:space="preserve">Scope of the </w:t>
-      </w:r>
-      <w:r>
-        <w:t>system</w:t>
+        <w:t>Scope of the system</w:t>
       </w:r>
       <w:bookmarkEnd w:id="11"/>
       <w:bookmarkEnd w:id="12"/>
@@ -4399,13 +4430,7 @@
         <w:rPr>
           <w:lang w:val="en-US"/>
         </w:rPr>
-        <w:t>Objecti</w:t>
-      </w:r>
-      <w:r>
-        <w:rPr>
-          <w:lang w:val="en-US"/>
-        </w:rPr>
-        <w:t>ves and success criteria of the project</w:t>
+        <w:t>Objectives and success criteria of the project</w:t>
       </w:r>
       <w:bookmarkEnd w:id="14"/>
       <w:bookmarkEnd w:id="15"/>
@@ -4448,10 +4473,7 @@
         <w:ind w:left="360"/>
       </w:pPr>
       <w:r>
-        <w:t>I cri</w:t>
-      </w:r>
-      <w:r>
-        <w:t xml:space="preserve">teri di successo stabiliti sono: </w:t>
+        <w:t xml:space="preserve">I criteri di successo stabiliti sono: </w:t>
       </w:r>
     </w:p>
     <w:p>
@@ -4473,10 +4495,7 @@
         <w:ind w:left="360"/>
       </w:pPr>
       <w:r>
-        <w:t xml:space="preserve">• Interfaccia user friendly: si </w:t>
-      </w:r>
-      <w:r>
-        <w:t>intende rendere l’interazione dell’utente con il sistema facile e immediata, rendendo gli utenti soddisfatti nel perseguire specifici obiettivi.</w:t>
+        <w:t>• Interfaccia user friendly: si intende rendere l’interazione dell’utente con il sistema facile e immediata, rendendo gli utenti soddisfatti nel perseguire specifici obiettivi.</w:t>
       </w:r>
     </w:p>
     <w:p>
@@ -4487,10 +4506,7 @@
         <w:ind w:left="360"/>
       </w:pPr>
       <w:r>
-        <w:t xml:space="preserve"> • Minimizzare i malfunzionamenti: Seguendo i pattern della buona programmazione e dedicando un’elevata dose di</w:t>
-      </w:r>
-      <w:r>
-        <w:t xml:space="preserve"> risorse alla fase di testing si punta a ridurre i malfunzionamenti.</w:t>
+        <w:t xml:space="preserve"> • Minimizzare i malfunzionamenti: Seguendo i pattern della buona programmazione e dedicando un’elevata dose di risorse alla fase di testing si punta a ridurre i malfunzionamenti.</w:t>
       </w:r>
     </w:p>
     <w:p>
@@ -4512,10 +4528,7 @@
         <w:ind w:left="360"/>
       </w:pPr>
       <w:r>
-        <w:t>• Schedule</w:t>
-      </w:r>
-      <w:r>
-        <w:t>: Si intende rispettare le scadenze prefissate con il cliente.</w:t>
+        <w:t>• Schedule: Si intende rispettare le scadenze prefissate con il cliente.</w:t>
       </w:r>
     </w:p>
     <w:p>
@@ -4663,21 +4676,16 @@
           <w:sz w:val="24"/>
           <w:szCs w:val="24"/>
         </w:rPr>
-        <w:t xml:space="preserve">insieme di contenuti sul </w:t>
-      </w:r>
-      <w:r>
-        <w:rPr>
-          <w:rFonts w:cs="Calibri"/>
-          <w:sz w:val="24"/>
-          <w:szCs w:val="24"/>
-        </w:rPr>
-        <w:t>quale un utente loggato può effettuare varie operazioni [creazione, aggiunta, rimozione]</w:t>
+        <w:t>insieme di contenuti sul quale un utente loggato può effettuare varie operazioni [creazione, aggiunta, rimozione]</w:t>
       </w:r>
     </w:p>
     <w:p>
       <w:pPr>
         <w:pStyle w:val="Standard"/>
         <w:ind w:left="720"/>
+        <w:rPr>
+          <w:lang w:val="it-IT"/>
+        </w:rPr>
       </w:pPr>
       <w:r>
         <w:rPr>
@@ -4717,6 +4725,9 @@
         <w:pStyle w:val="Standard"/>
         <w:spacing w:before="240"/>
         <w:ind w:left="720"/>
+        <w:rPr>
+          <w:lang w:val="it-IT"/>
+        </w:rPr>
       </w:pPr>
       <w:r>
         <w:rPr>
@@ -4732,14 +4743,7 @@
           <w:rFonts w:ascii="Calibri" w:hAnsi="Calibri" w:cs="Calibri"/>
           <w:lang w:val="it-IT"/>
         </w:rPr>
-        <w:t>utente che si è registrato al sistema ed ha effettuato il lo</w:t>
-      </w:r>
-      <w:r>
-        <w:rPr>
-          <w:rFonts w:ascii="Calibri" w:hAnsi="Calibri" w:cs="Calibri"/>
-          <w:lang w:val="it-IT"/>
-        </w:rPr>
-        <w:t xml:space="preserve">gin al sistema </w:t>
+        <w:t xml:space="preserve">utente che si è registrato al sistema ed ha effettuato il login al sistema </w:t>
       </w:r>
       <w:proofErr w:type="spellStart"/>
       <w:r>
@@ -4763,6 +4767,9 @@
         <w:pStyle w:val="Standard"/>
         <w:spacing w:before="240"/>
         <w:ind w:left="720"/>
+        <w:rPr>
+          <w:lang w:val="it-IT"/>
+        </w:rPr>
       </w:pPr>
       <w:r>
         <w:rPr>
@@ -4786,6 +4793,9 @@
         <w:pStyle w:val="Standard"/>
         <w:spacing w:before="240"/>
         <w:ind w:left="720"/>
+        <w:rPr>
+          <w:lang w:val="it-IT"/>
+        </w:rPr>
       </w:pPr>
       <w:r>
         <w:rPr>
@@ -5021,12 +5031,6 @@
         <w:gridCol w:w="6661"/>
       </w:tblGrid>
       <w:tr>
-        <w:tblPrEx>
-          <w:tblCellMar>
-            <w:top w:w="0" w:type="dxa"/>
-            <w:bottom w:w="0" w:type="dxa"/>
-          </w:tblCellMar>
-        </w:tblPrEx>
         <w:tc>
           <w:tcPr>
             <w:tcW w:w="1696" w:type="dxa"/>
@@ -5133,12 +5137,6 @@
         </w:tc>
       </w:tr>
       <w:tr>
-        <w:tblPrEx>
-          <w:tblCellMar>
-            <w:top w:w="0" w:type="dxa"/>
-            <w:bottom w:w="0" w:type="dxa"/>
-          </w:tblCellMar>
-        </w:tblPrEx>
         <w:tc>
           <w:tcPr>
             <w:tcW w:w="1696" w:type="dxa"/>
@@ -5228,12 +5226,6 @@
       </w:tr>
       <w:bookmarkEnd w:id="26"/>
       <w:tr>
-        <w:tblPrEx>
-          <w:tblCellMar>
-            <w:top w:w="0" w:type="dxa"/>
-            <w:bottom w:w="0" w:type="dxa"/>
-          </w:tblCellMar>
-        </w:tblPrEx>
         <w:tc>
           <w:tcPr>
             <w:tcW w:w="1696" w:type="dxa"/>
@@ -5322,12 +5314,6 @@
         </w:tc>
       </w:tr>
       <w:tr>
-        <w:tblPrEx>
-          <w:tblCellMar>
-            <w:top w:w="0" w:type="dxa"/>
-            <w:bottom w:w="0" w:type="dxa"/>
-          </w:tblCellMar>
-        </w:tblPrEx>
         <w:tc>
           <w:tcPr>
             <w:tcW w:w="1696" w:type="dxa"/>
@@ -5410,21 +5396,12 @@
               <w:spacing w:after="0"/>
             </w:pPr>
             <w:r>
-              <w:t>Il Sistema deve permettere di effettuare la ricerca di contenuti specifici attraverso gli appositi f</w:t>
-            </w:r>
-            <w:r>
-              <w:t>iltri</w:t>
+              <w:t>Il Sistema deve permettere di effettuare la ricerca di contenuti specifici attraverso gli appositi filtri</w:t>
             </w:r>
           </w:p>
         </w:tc>
       </w:tr>
       <w:tr>
-        <w:tblPrEx>
-          <w:tblCellMar>
-            <w:top w:w="0" w:type="dxa"/>
-            <w:bottom w:w="0" w:type="dxa"/>
-          </w:tblCellMar>
-        </w:tblPrEx>
         <w:tc>
           <w:tcPr>
             <w:tcW w:w="1696" w:type="dxa"/>
@@ -5513,12 +5490,6 @@
         </w:tc>
       </w:tr>
       <w:tr>
-        <w:tblPrEx>
-          <w:tblCellMar>
-            <w:top w:w="0" w:type="dxa"/>
-            <w:bottom w:w="0" w:type="dxa"/>
-          </w:tblCellMar>
-        </w:tblPrEx>
         <w:tc>
           <w:tcPr>
             <w:tcW w:w="1696" w:type="dxa"/>
@@ -5607,12 +5578,6 @@
         </w:tc>
       </w:tr>
       <w:tr>
-        <w:tblPrEx>
-          <w:tblCellMar>
-            <w:top w:w="0" w:type="dxa"/>
-            <w:bottom w:w="0" w:type="dxa"/>
-          </w:tblCellMar>
-        </w:tblPrEx>
         <w:tc>
           <w:tcPr>
             <w:tcW w:w="1696" w:type="dxa"/>
@@ -5695,21 +5660,12 @@
               <w:spacing w:after="0"/>
             </w:pPr>
             <w:r>
-              <w:t xml:space="preserve">Quando l’utente è </w:t>
-            </w:r>
-            <w:r>
-              <w:t>loggato e ha almeno una lista personale, il Sistema deve permettere l’aggiunta di contenuti in una lista a meno che non siano già presenti</w:t>
+              <w:t>Quando l’utente è loggato e ha almeno una lista personale, il Sistema deve permettere l’aggiunta di contenuti in una lista a meno che non siano già presenti</w:t>
             </w:r>
           </w:p>
         </w:tc>
       </w:tr>
       <w:tr>
-        <w:tblPrEx>
-          <w:tblCellMar>
-            <w:top w:w="0" w:type="dxa"/>
-            <w:bottom w:w="0" w:type="dxa"/>
-          </w:tblCellMar>
-        </w:tblPrEx>
         <w:tc>
           <w:tcPr>
             <w:tcW w:w="1696" w:type="dxa"/>
@@ -5792,21 +5748,12 @@
               <w:spacing w:after="0"/>
             </w:pPr>
             <w:r>
-              <w:t xml:space="preserve">Quando l’utente è loggato e ha almeno una lista personale non vuota, il Sistema deve permettere la rimozione </w:t>
-            </w:r>
-            <w:r>
-              <w:t>di un contenuto</w:t>
+              <w:t>Quando l’utente è loggato e ha almeno una lista personale non vuota, il Sistema deve permettere la rimozione di un contenuto</w:t>
             </w:r>
           </w:p>
         </w:tc>
       </w:tr>
       <w:tr>
-        <w:tblPrEx>
-          <w:tblCellMar>
-            <w:top w:w="0" w:type="dxa"/>
-            <w:bottom w:w="0" w:type="dxa"/>
-          </w:tblCellMar>
-        </w:tblPrEx>
         <w:tc>
           <w:tcPr>
             <w:tcW w:w="1696" w:type="dxa"/>
@@ -5895,12 +5842,6 @@
         </w:tc>
       </w:tr>
       <w:tr>
-        <w:tblPrEx>
-          <w:tblCellMar>
-            <w:top w:w="0" w:type="dxa"/>
-            <w:bottom w:w="0" w:type="dxa"/>
-          </w:tblCellMar>
-        </w:tblPrEx>
         <w:tc>
           <w:tcPr>
             <w:tcW w:w="1696" w:type="dxa"/>
@@ -5989,12 +5930,6 @@
         </w:tc>
       </w:tr>
       <w:tr>
-        <w:tblPrEx>
-          <w:tblCellMar>
-            <w:top w:w="0" w:type="dxa"/>
-            <w:bottom w:w="0" w:type="dxa"/>
-          </w:tblCellMar>
-        </w:tblPrEx>
         <w:tc>
           <w:tcPr>
             <w:tcW w:w="1696" w:type="dxa"/>
@@ -6077,21 +6012,12 @@
               <w:spacing w:after="0"/>
             </w:pPr>
             <w:r>
-              <w:t xml:space="preserve">Quando l’utente è loggato, il Sistema </w:t>
-            </w:r>
-            <w:r>
-              <w:t>deve permettere l’aggiunta di una recensione ad un contenuto a meno che non sia già stata aggiunta in precedenza</w:t>
+              <w:t>Quando l’utente è loggato, il Sistema deve permettere l’aggiunta di una recensione ad un contenuto a meno che non sia già stata aggiunta in precedenza</w:t>
             </w:r>
           </w:p>
         </w:tc>
       </w:tr>
       <w:tr>
-        <w:tblPrEx>
-          <w:tblCellMar>
-            <w:top w:w="0" w:type="dxa"/>
-            <w:bottom w:w="0" w:type="dxa"/>
-          </w:tblCellMar>
-        </w:tblPrEx>
         <w:tc>
           <w:tcPr>
             <w:tcW w:w="1696" w:type="dxa"/>
@@ -6180,12 +6106,6 @@
         </w:tc>
       </w:tr>
       <w:tr>
-        <w:tblPrEx>
-          <w:tblCellMar>
-            <w:top w:w="0" w:type="dxa"/>
-            <w:bottom w:w="0" w:type="dxa"/>
-          </w:tblCellMar>
-        </w:tblPrEx>
         <w:tc>
           <w:tcPr>
             <w:tcW w:w="1696" w:type="dxa"/>
@@ -6274,12 +6194,6 @@
         </w:tc>
       </w:tr>
       <w:tr>
-        <w:tblPrEx>
-          <w:tblCellMar>
-            <w:top w:w="0" w:type="dxa"/>
-            <w:bottom w:w="0" w:type="dxa"/>
-          </w:tblCellMar>
-        </w:tblPrEx>
         <w:tc>
           <w:tcPr>
             <w:tcW w:w="1696" w:type="dxa"/>
@@ -6368,12 +6282,6 @@
         </w:tc>
       </w:tr>
       <w:tr>
-        <w:tblPrEx>
-          <w:tblCellMar>
-            <w:top w:w="0" w:type="dxa"/>
-            <w:bottom w:w="0" w:type="dxa"/>
-          </w:tblCellMar>
-        </w:tblPrEx>
         <w:tc>
           <w:tcPr>
             <w:tcW w:w="1696" w:type="dxa"/>
@@ -6456,21 +6364,12 @@
               <w:spacing w:after="0"/>
             </w:pPr>
             <w:r>
-              <w:t xml:space="preserve">Quando l’utente è loggato, il Sistema </w:t>
-            </w:r>
-            <w:r>
-              <w:t>deve permettere la visualizzazione dell’area personale</w:t>
+              <w:t>Quando l’utente è loggato, il Sistema deve permettere la visualizzazione dell’area personale</w:t>
             </w:r>
           </w:p>
         </w:tc>
       </w:tr>
       <w:tr>
-        <w:tblPrEx>
-          <w:tblCellMar>
-            <w:top w:w="0" w:type="dxa"/>
-            <w:bottom w:w="0" w:type="dxa"/>
-          </w:tblCellMar>
-        </w:tblPrEx>
         <w:tc>
           <w:tcPr>
             <w:tcW w:w="1696" w:type="dxa"/>
@@ -6559,12 +6458,6 @@
         </w:tc>
       </w:tr>
       <w:tr>
-        <w:tblPrEx>
-          <w:tblCellMar>
-            <w:top w:w="0" w:type="dxa"/>
-            <w:bottom w:w="0" w:type="dxa"/>
-          </w:tblCellMar>
-        </w:tblPrEx>
         <w:tc>
           <w:tcPr>
             <w:tcW w:w="1696" w:type="dxa"/>
@@ -6647,21 +6540,12 @@
               <w:spacing w:after="0"/>
             </w:pPr>
             <w:r>
-              <w:t xml:space="preserve">Quando l’utente è loggato, il Sistema deve permettere la visualizzazione della lista dei </w:t>
-            </w:r>
-            <w:r>
-              <w:t>contenuti recensiti</w:t>
+              <w:t>Quando l’utente è loggato, il Sistema deve permettere la visualizzazione della lista dei contenuti recensiti</w:t>
             </w:r>
           </w:p>
         </w:tc>
       </w:tr>
       <w:tr>
-        <w:tblPrEx>
-          <w:tblCellMar>
-            <w:top w:w="0" w:type="dxa"/>
-            <w:bottom w:w="0" w:type="dxa"/>
-          </w:tblCellMar>
-        </w:tblPrEx>
         <w:tc>
           <w:tcPr>
             <w:tcW w:w="1696" w:type="dxa"/>
@@ -6750,12 +6634,6 @@
         </w:tc>
       </w:tr>
       <w:tr>
-        <w:tblPrEx>
-          <w:tblCellMar>
-            <w:top w:w="0" w:type="dxa"/>
-            <w:bottom w:w="0" w:type="dxa"/>
-          </w:tblCellMar>
-        </w:tblPrEx>
         <w:tc>
           <w:tcPr>
             <w:tcW w:w="1696" w:type="dxa"/>
@@ -6844,12 +6722,6 @@
         </w:tc>
       </w:tr>
       <w:tr>
-        <w:tblPrEx>
-          <w:tblCellMar>
-            <w:top w:w="0" w:type="dxa"/>
-            <w:bottom w:w="0" w:type="dxa"/>
-          </w:tblCellMar>
-        </w:tblPrEx>
         <w:tc>
           <w:tcPr>
             <w:tcW w:w="1696" w:type="dxa"/>
@@ -6932,21 +6804,12 @@
               <w:spacing w:after="0"/>
             </w:pPr>
             <w:r>
-              <w:t xml:space="preserve">Quando </w:t>
-            </w:r>
-            <w:r>
-              <w:t xml:space="preserve">l’utente loggato è amministratore, il Sistema deve permettere la rimozione dei contenuti </w:t>
+              <w:t xml:space="preserve">Quando l’utente loggato è amministratore, il Sistema deve permettere la rimozione dei contenuti </w:t>
             </w:r>
           </w:p>
         </w:tc>
       </w:tr>
       <w:tr>
-        <w:tblPrEx>
-          <w:tblCellMar>
-            <w:top w:w="0" w:type="dxa"/>
-            <w:bottom w:w="0" w:type="dxa"/>
-          </w:tblCellMar>
-        </w:tblPrEx>
         <w:tc>
           <w:tcPr>
             <w:tcW w:w="1696" w:type="dxa"/>
@@ -7104,14 +6967,7 @@
           <w:rFonts w:ascii="Calibri" w:hAnsi="Calibri" w:cs="Calibri"/>
           <w:sz w:val="22"/>
         </w:rPr>
-        <w:t xml:space="preserve">Gli utenti </w:t>
-      </w:r>
-      <w:r>
-        <w:rPr>
-          <w:rFonts w:ascii="Calibri" w:hAnsi="Calibri" w:cs="Calibri"/>
-          <w:sz w:val="22"/>
-        </w:rPr>
-        <w:t>devono avere la possibilità di cercare i contenuti senza essere già registrati</w:t>
+        <w:t>Gli utenti devono avere la possibilità di cercare i contenuti senza essere già registrati</w:t>
       </w:r>
     </w:p>
     <w:p>
@@ -7162,14 +7018,7 @@
           <w:rFonts w:ascii="Calibri" w:hAnsi="Calibri" w:cs="Calibri"/>
           <w:sz w:val="22"/>
         </w:rPr>
-        <w:t>I f</w:t>
-      </w:r>
-      <w:r>
-        <w:rPr>
-          <w:rFonts w:ascii="Calibri" w:hAnsi="Calibri" w:cs="Calibri"/>
-          <w:sz w:val="22"/>
-        </w:rPr>
-        <w:t>ont usati devono essere facilmente comprensibili da utenti dislessici</w:t>
+        <w:t>I font usati devono essere facilmente comprensibili da utenti dislessici</w:t>
       </w:r>
     </w:p>
     <w:p>
@@ -7250,14 +7099,7 @@
           <w:rFonts w:ascii="Calibri" w:hAnsi="Calibri" w:cs="Calibri"/>
           <w:sz w:val="22"/>
         </w:rPr>
-        <w:t xml:space="preserve"> delle password per proteggere il sistema da attacchi a di</w:t>
-      </w:r>
-      <w:r>
-        <w:rPr>
-          <w:rFonts w:ascii="Calibri" w:hAnsi="Calibri" w:cs="Calibri"/>
-          <w:sz w:val="22"/>
-        </w:rPr>
-        <w:t>zionario</w:t>
+        <w:t xml:space="preserve"> delle password per proteggere il sistema da attacchi a dizionario</w:t>
       </w:r>
     </w:p>
     <w:p>
@@ -7385,14 +7227,7 @@
           <w:rFonts w:ascii="Calibri" w:hAnsi="Calibri" w:cs="Calibri"/>
           <w:sz w:val="22"/>
         </w:rPr>
-        <w:t xml:space="preserve">L’amministratore deve essere in grado di </w:t>
-      </w:r>
-      <w:r>
-        <w:rPr>
-          <w:rFonts w:ascii="Calibri" w:hAnsi="Calibri" w:cs="Calibri"/>
-          <w:sz w:val="22"/>
-        </w:rPr>
-        <w:t>aggiungere nuovi contenuti senza modifiche al sistema esistente</w:t>
+        <w:t>L’amministratore deve essere in grado di aggiungere nuovi contenuti senza modifiche al sistema esistente</w:t>
       </w:r>
     </w:p>
     <w:p>
@@ -7682,14 +7517,7 @@
           <w:rFonts w:ascii="Calibri" w:hAnsi="Calibri" w:cs="Calibri"/>
           <w:sz w:val="22"/>
         </w:rPr>
-        <w:t xml:space="preserve"> si conforma alle leggi sul diritto </w:t>
-      </w:r>
-      <w:r>
-        <w:rPr>
-          <w:rFonts w:ascii="Calibri" w:hAnsi="Calibri" w:cs="Calibri"/>
-          <w:sz w:val="22"/>
-        </w:rPr>
-        <w:t>d’autore (</w:t>
+        <w:t xml:space="preserve"> si conforma alle leggi sul diritto d’autore (</w:t>
       </w:r>
       <w:r>
         <w:t>L. 633/1941)</w:t>
@@ -7817,10 +7645,7 @@
         <w:jc w:val="left"/>
       </w:pPr>
       <w:r>
-        <w:t xml:space="preserve">Il </w:t>
-      </w:r>
-      <w:r>
-        <w:t>sistema mostra i contenuti filtrati dalla ricerca</w:t>
+        <w:t>Il sistema mostra i contenuti filtrati dalla ricerca</w:t>
       </w:r>
     </w:p>
     <w:p>
@@ -7898,10 +7723,7 @@
         <w:jc w:val="left"/>
       </w:pPr>
       <w:r>
-        <w:t xml:space="preserve">Non </w:t>
-      </w:r>
-      <w:r>
-        <w:t>descrive tutti i possibili metodi di ricerca</w:t>
+        <w:t>Non descrive tutti i possibili metodi di ricerca</w:t>
       </w:r>
     </w:p>
     <w:p>
@@ -8013,10 +7835,7 @@
         </w:numPr>
       </w:pPr>
       <w:r>
-        <w:t xml:space="preserve">Nicola </w:t>
-      </w:r>
-      <w:r>
-        <w:t>inserisce il Titolo e la descrizione della lista appena creata</w:t>
+        <w:t>Nicola inserisce il Titolo e la descrizione della lista appena creata</w:t>
       </w:r>
     </w:p>
     <w:p>
@@ -8076,10 +7895,7 @@
         </w:numPr>
       </w:pPr>
       <w:r>
-        <w:t xml:space="preserve">Descrive una singola istanza di creazione di una </w:t>
-      </w:r>
-      <w:r>
-        <w:t>lista andata a buon fine</w:t>
+        <w:t>Descrive una singola istanza di creazione di una lista andata a buon fine</w:t>
       </w:r>
     </w:p>
     <w:p>
@@ -8160,10 +7976,7 @@
         </w:numPr>
       </w:pPr>
       <w:r>
-        <w:t xml:space="preserve">Attori: Nicola </w:t>
-      </w:r>
-      <w:r>
-        <w:t>(utente loggato)</w:t>
+        <w:t>Attori: Nicola (utente loggato)</w:t>
       </w:r>
     </w:p>
     <w:p>
@@ -8249,10 +8062,7 @@
         <w:jc w:val="left"/>
       </w:pPr>
       <w:r>
-        <w:t>Si apre la pagina descrittiva del conte</w:t>
-      </w:r>
-      <w:r>
-        <w:t xml:space="preserve">nuto </w:t>
+        <w:t xml:space="preserve">Si apre la pagina descrittiva del contenuto </w:t>
       </w:r>
     </w:p>
     <w:p>
@@ -8406,10 +8216,7 @@
         <w:jc w:val="left"/>
       </w:pPr>
       <w:r>
-        <w:t xml:space="preserve">Nicola si reca </w:t>
-      </w:r>
-      <w:r>
-        <w:t xml:space="preserve">nella sezione dedicata alle sue recensioni </w:t>
+        <w:t xml:space="preserve">Nicola si reca nella sezione dedicata alle sue recensioni </w:t>
       </w:r>
     </w:p>
     <w:p>
@@ -8484,10 +8291,7 @@
         <w:jc w:val="left"/>
       </w:pPr>
       <w:r>
-        <w:t>Descrive una singola istanza di rim</w:t>
-      </w:r>
-      <w:r>
-        <w:t>ozione di una recensione</w:t>
+        <w:t>Descrive una singola istanza di rimozione di una recensione</w:t>
       </w:r>
     </w:p>
     <w:p>
@@ -8563,10 +8367,7 @@
         <w:jc w:val="left"/>
       </w:pPr>
       <w:r>
-        <w:t xml:space="preserve">Nicola condivide ed invia la lista ad </w:t>
-      </w:r>
-      <w:r>
-        <w:t>Andrea</w:t>
+        <w:t>Nicola condivide ed invia la lista ad Andrea</w:t>
       </w:r>
     </w:p>
     <w:p>
@@ -8681,10 +8482,7 @@
         <w:jc w:val="left"/>
       </w:pPr>
       <w:r>
-        <w:t>Mar</w:t>
-      </w:r>
-      <w:r>
-        <w:t>ia deve aggiungere un nuovo film al catalogo; apre la pagina di amministrazione</w:t>
+        <w:t>Maria deve aggiungere un nuovo film al catalogo; apre la pagina di amministrazione</w:t>
       </w:r>
     </w:p>
     <w:p>
@@ -8710,10 +8508,7 @@
         <w:jc w:val="left"/>
       </w:pPr>
       <w:r>
-        <w:t>Maria inserisce l’ID, il Titolo, una descrizione del contenuto, generi, regista, durata, data di uscita, l’immagi</w:t>
-      </w:r>
-      <w:r>
-        <w:t>ne ed opzionalmente un trailer</w:t>
+        <w:t>Maria inserisce l’ID, il Titolo, una descrizione del contenuto, generi, regista, durata, data di uscita, l’immagine ed opzionalmente un trailer</w:t>
       </w:r>
     </w:p>
     <w:p>
@@ -8778,10 +8573,7 @@
         <w:jc w:val="left"/>
       </w:pPr>
       <w:r>
-        <w:t>Descrive una singola istanza di rimozione di aggiunta di un nuovo con</w:t>
-      </w:r>
-      <w:r>
-        <w:t xml:space="preserve">tenuto </w:t>
+        <w:t xml:space="preserve">Descrive una singola istanza di rimozione di aggiunta di un nuovo contenuto </w:t>
       </w:r>
     </w:p>
     <w:p>
@@ -8811,6 +8603,7 @@
           <w:rFonts w:eastAsia="Droid Sans"/>
           <w:u w:val="single"/>
         </w:rPr>
+        <w:lastRenderedPageBreak/>
         <w:t>Casi d’uso</w:t>
       </w:r>
       <w:bookmarkEnd w:id="57"/>
@@ -8839,6 +8632,62 @@
       <w:bookmarkStart w:id="60" w:name="_Toc90137628"/>
       <w:bookmarkStart w:id="61" w:name="_Toc90139426"/>
       <w:bookmarkStart w:id="62" w:name="_Toc90236299"/>
+      <w:r>
+        <w:rPr>
+          <w:noProof/>
+          <w:sz w:val="32"/>
+          <w:szCs w:val="32"/>
+        </w:rPr>
+        <w:drawing>
+          <wp:anchor distT="0" distB="0" distL="114300" distR="114300" simplePos="0" relativeHeight="251677696" behindDoc="0" locked="0" layoutInCell="1" allowOverlap="1" wp14:anchorId="5CEA18DC" wp14:editId="58C14336">
+            <wp:simplePos x="0" y="0"/>
+            <wp:positionH relativeFrom="column">
+              <wp:posOffset>518160</wp:posOffset>
+            </wp:positionH>
+            <wp:positionV relativeFrom="page">
+              <wp:posOffset>2186940</wp:posOffset>
+            </wp:positionV>
+            <wp:extent cx="5248275" cy="4676775"/>
+            <wp:effectExtent l="0" t="0" r="9525" b="9525"/>
+            <wp:wrapTopAndBottom/>
+            <wp:docPr id="20" name="Immagine 20"/>
+            <wp:cNvGraphicFramePr>
+              <a:graphicFrameLocks xmlns:a="http://schemas.openxmlformats.org/drawingml/2006/main" noChangeAspect="1"/>
+            </wp:cNvGraphicFramePr>
+            <a:graphic xmlns:a="http://schemas.openxmlformats.org/drawingml/2006/main">
+              <a:graphicData uri="http://schemas.openxmlformats.org/drawingml/2006/picture">
+                <pic:pic xmlns:pic="http://schemas.openxmlformats.org/drawingml/2006/picture">
+                  <pic:nvPicPr>
+                    <pic:cNvPr id="20" name="Immagine 20"/>
+                    <pic:cNvPicPr/>
+                  </pic:nvPicPr>
+                  <pic:blipFill>
+                    <a:blip r:embed="rId11">
+                      <a:extLst>
+                        <a:ext uri="{28A0092B-C50C-407E-A947-70E740481C1C}">
+                          <a14:useLocalDpi xmlns:a14="http://schemas.microsoft.com/office/drawing/2010/main" val="0"/>
+                        </a:ext>
+                      </a:extLst>
+                    </a:blip>
+                    <a:stretch>
+                      <a:fillRect/>
+                    </a:stretch>
+                  </pic:blipFill>
+                  <pic:spPr>
+                    <a:xfrm>
+                      <a:off x="0" y="0"/>
+                      <a:ext cx="5248275" cy="4676775"/>
+                    </a:xfrm>
+                    <a:prstGeom prst="rect">
+                      <a:avLst/>
+                    </a:prstGeom>
+                  </pic:spPr>
+                </pic:pic>
+              </a:graphicData>
+            </a:graphic>
+          </wp:anchor>
+        </w:drawing>
+      </w:r>
       <w:r>
         <w:rPr>
           <w:sz w:val="32"/>
@@ -8871,12 +8720,6 @@
         <w:gridCol w:w="1748"/>
       </w:tblGrid>
       <w:tr>
-        <w:tblPrEx>
-          <w:tblCellMar>
-            <w:top w:w="0" w:type="dxa"/>
-            <w:bottom w:w="0" w:type="dxa"/>
-          </w:tblCellMar>
-        </w:tblPrEx>
         <w:trPr>
           <w:trHeight w:val="143"/>
         </w:trPr>
@@ -9040,12 +8883,6 @@
         </w:tc>
       </w:tr>
       <w:tr>
-        <w:tblPrEx>
-          <w:tblCellMar>
-            <w:top w:w="0" w:type="dxa"/>
-            <w:bottom w:w="0" w:type="dxa"/>
-          </w:tblCellMar>
-        </w:tblPrEx>
         <w:trPr>
           <w:trHeight w:val="270"/>
         </w:trPr>
@@ -9192,12 +9029,6 @@
         </w:tc>
       </w:tr>
       <w:tr>
-        <w:tblPrEx>
-          <w:tblCellMar>
-            <w:top w:w="0" w:type="dxa"/>
-            <w:bottom w:w="0" w:type="dxa"/>
-          </w:tblCellMar>
-        </w:tblPrEx>
         <w:trPr>
           <w:trHeight w:val="270"/>
         </w:trPr>
@@ -9334,12 +9165,6 @@
         </w:tc>
       </w:tr>
       <w:tr>
-        <w:tblPrEx>
-          <w:tblCellMar>
-            <w:top w:w="0" w:type="dxa"/>
-            <w:bottom w:w="0" w:type="dxa"/>
-          </w:tblCellMar>
-        </w:tblPrEx>
         <w:trPr>
           <w:trHeight w:val="283"/>
         </w:trPr>
@@ -9417,12 +9242,6 @@
         </w:tc>
       </w:tr>
       <w:tr>
-        <w:tblPrEx>
-          <w:tblCellMar>
-            <w:top w:w="0" w:type="dxa"/>
-            <w:bottom w:w="0" w:type="dxa"/>
-          </w:tblCellMar>
-        </w:tblPrEx>
         <w:trPr>
           <w:trHeight w:val="283"/>
         </w:trPr>
@@ -9499,24 +9318,12 @@
               <w:rPr>
                 <w:bCs/>
               </w:rPr>
-              <w:t xml:space="preserve">È interessato a </w:t>
-            </w:r>
-            <w:r>
-              <w:rPr>
-                <w:bCs/>
-              </w:rPr>
-              <w:t xml:space="preserve">cercare dei contenuti </w:t>
+              <w:t xml:space="preserve">È interessato a cercare dei contenuti </w:t>
             </w:r>
           </w:p>
         </w:tc>
       </w:tr>
       <w:tr>
-        <w:tblPrEx>
-          <w:tblCellMar>
-            <w:top w:w="0" w:type="dxa"/>
-            <w:bottom w:w="0" w:type="dxa"/>
-          </w:tblCellMar>
-        </w:tblPrEx>
         <w:trPr>
           <w:trHeight w:val="283"/>
         </w:trPr>
@@ -9588,12 +9395,6 @@
         </w:tc>
       </w:tr>
       <w:tr>
-        <w:tblPrEx>
-          <w:tblCellMar>
-            <w:top w:w="0" w:type="dxa"/>
-            <w:bottom w:w="0" w:type="dxa"/>
-          </w:tblCellMar>
-        </w:tblPrEx>
         <w:trPr>
           <w:trHeight w:val="283"/>
         </w:trPr>
@@ -9674,12 +9475,6 @@
         </w:tc>
       </w:tr>
       <w:tr>
-        <w:tblPrEx>
-          <w:tblCellMar>
-            <w:top w:w="0" w:type="dxa"/>
-            <w:bottom w:w="0" w:type="dxa"/>
-          </w:tblCellMar>
-        </w:tblPrEx>
         <w:trPr>
           <w:trHeight w:val="283"/>
         </w:trPr>
@@ -9767,12 +9562,6 @@
         </w:tc>
       </w:tr>
       <w:tr>
-        <w:tblPrEx>
-          <w:tblCellMar>
-            <w:top w:w="0" w:type="dxa"/>
-            <w:bottom w:w="0" w:type="dxa"/>
-          </w:tblCellMar>
-        </w:tblPrEx>
         <w:trPr>
           <w:trHeight w:val="283"/>
         </w:trPr>
@@ -9824,10 +9613,8 @@
               <w:spacing w:after="0"/>
             </w:pPr>
             <w:r>
-              <w:t xml:space="preserve">                 </w:t>
-            </w:r>
-            <w:r>
-              <w:t xml:space="preserve">      On </w:t>
+              <w:lastRenderedPageBreak/>
+              <w:t xml:space="preserve">                       On </w:t>
             </w:r>
             <w:proofErr w:type="spellStart"/>
             <w:r>
@@ -9859,18 +9646,13 @@
               <w:spacing w:after="0"/>
             </w:pPr>
             <w:r>
+              <w:lastRenderedPageBreak/>
               <w:t>Nessuna ricerca viene effettuata</w:t>
             </w:r>
           </w:p>
         </w:tc>
       </w:tr>
       <w:tr>
-        <w:tblPrEx>
-          <w:tblCellMar>
-            <w:top w:w="0" w:type="dxa"/>
-            <w:bottom w:w="0" w:type="dxa"/>
-          </w:tblCellMar>
-        </w:tblPrEx>
         <w:trPr>
           <w:trHeight w:val="283"/>
         </w:trPr>
@@ -9946,12 +9728,6 @@
         </w:tc>
       </w:tr>
       <w:tr>
-        <w:tblPrEx>
-          <w:tblCellMar>
-            <w:top w:w="0" w:type="dxa"/>
-            <w:bottom w:w="0" w:type="dxa"/>
-          </w:tblCellMar>
-        </w:tblPrEx>
         <w:trPr>
           <w:trHeight w:val="283"/>
         </w:trPr>
@@ -10015,12 +9791,6 @@
         </w:tc>
       </w:tr>
       <w:tr>
-        <w:tblPrEx>
-          <w:tblCellMar>
-            <w:top w:w="0" w:type="dxa"/>
-            <w:bottom w:w="0" w:type="dxa"/>
-          </w:tblCellMar>
-        </w:tblPrEx>
         <w:trPr>
           <w:trHeight w:val="283"/>
         </w:trPr>
@@ -10089,12 +9859,6 @@
         </w:tc>
       </w:tr>
       <w:tr>
-        <w:tblPrEx>
-          <w:tblCellMar>
-            <w:top w:w="0" w:type="dxa"/>
-            <w:bottom w:w="0" w:type="dxa"/>
-          </w:tblCellMar>
-        </w:tblPrEx>
         <w:trPr>
           <w:trHeight w:val="283"/>
         </w:trPr>
@@ -10172,12 +9936,6 @@
         </w:tc>
       </w:tr>
       <w:tr>
-        <w:tblPrEx>
-          <w:tblCellMar>
-            <w:top w:w="0" w:type="dxa"/>
-            <w:bottom w:w="0" w:type="dxa"/>
-          </w:tblCellMar>
-        </w:tblPrEx>
         <w:tc>
           <w:tcPr>
             <w:tcW w:w="9854" w:type="dxa"/>
@@ -10232,12 +9990,6 @@
         </w:tc>
       </w:tr>
       <w:tr>
-        <w:tblPrEx>
-          <w:tblCellMar>
-            <w:top w:w="0" w:type="dxa"/>
-            <w:bottom w:w="0" w:type="dxa"/>
-          </w:tblCellMar>
-        </w:tblPrEx>
         <w:tc>
           <w:tcPr>
             <w:tcW w:w="534" w:type="dxa"/>
@@ -10305,10 +10057,7 @@
           </w:tcPr>
           <w:p>
             <w:r>
-              <w:t xml:space="preserve">Scrive la stringa di ricerca </w:t>
-            </w:r>
-            <w:r>
-              <w:t xml:space="preserve">nell’apposito </w:t>
+              <w:t xml:space="preserve">Scrive la stringa di ricerca nell’apposito </w:t>
             </w:r>
             <w:proofErr w:type="spellStart"/>
             <w:r>
@@ -10322,12 +10071,6 @@
         </w:tc>
       </w:tr>
       <w:tr>
-        <w:tblPrEx>
-          <w:tblCellMar>
-            <w:top w:w="0" w:type="dxa"/>
-            <w:bottom w:w="0" w:type="dxa"/>
-          </w:tblCellMar>
-        </w:tblPrEx>
         <w:tc>
           <w:tcPr>
             <w:tcW w:w="534" w:type="dxa"/>
@@ -10347,7 +10090,6 @@
           </w:tcPr>
           <w:p>
             <w:r>
-              <w:lastRenderedPageBreak/>
               <w:t>2</w:t>
             </w:r>
           </w:p>
@@ -10410,12 +10152,6 @@
         </w:tc>
       </w:tr>
       <w:tr>
-        <w:tblPrEx>
-          <w:tblCellMar>
-            <w:top w:w="0" w:type="dxa"/>
-            <w:bottom w:w="0" w:type="dxa"/>
-          </w:tblCellMar>
-        </w:tblPrEx>
         <w:tc>
           <w:tcPr>
             <w:tcW w:w="534" w:type="dxa"/>
@@ -10489,12 +10225,6 @@
         </w:tc>
       </w:tr>
       <w:tr>
-        <w:tblPrEx>
-          <w:tblCellMar>
-            <w:top w:w="0" w:type="dxa"/>
-            <w:bottom w:w="0" w:type="dxa"/>
-          </w:tblCellMar>
-        </w:tblPrEx>
         <w:trPr>
           <w:trHeight w:val="310"/>
         </w:trPr>
@@ -10520,12 +10250,6 @@
         </w:tc>
       </w:tr>
       <w:tr>
-        <w:tblPrEx>
-          <w:tblCellMar>
-            <w:top w:w="0" w:type="dxa"/>
-            <w:bottom w:w="0" w:type="dxa"/>
-          </w:tblCellMar>
-        </w:tblPrEx>
         <w:tc>
           <w:tcPr>
             <w:tcW w:w="9854" w:type="dxa"/>
@@ -10550,14 +10274,7 @@
                 <w:b/>
                 <w:bCs/>
               </w:rPr>
-              <w:t xml:space="preserve">I </w:t>
-            </w:r>
-            <w:r>
-              <w:rPr>
-                <w:b/>
-                <w:bCs/>
-              </w:rPr>
-              <w:t xml:space="preserve">Scenario/Flusso di eventi Alternativo: </w:t>
+              <w:t xml:space="preserve">I Scenario/Flusso di eventi Alternativo: </w:t>
             </w:r>
             <w:r>
               <w:t>La stringa di ricerca non è una stringa valida</w:t>
@@ -10566,12 +10283,6 @@
         </w:tc>
       </w:tr>
       <w:tr>
-        <w:tblPrEx>
-          <w:tblCellMar>
-            <w:top w:w="0" w:type="dxa"/>
-            <w:bottom w:w="0" w:type="dxa"/>
-          </w:tblCellMar>
-        </w:tblPrEx>
         <w:trPr>
           <w:trHeight w:val="609"/>
         </w:trPr>
@@ -10669,12 +10380,6 @@
         </w:tc>
       </w:tr>
       <w:tr>
-        <w:tblPrEx>
-          <w:tblCellMar>
-            <w:top w:w="0" w:type="dxa"/>
-            <w:bottom w:w="0" w:type="dxa"/>
-          </w:tblCellMar>
-        </w:tblPrEx>
         <w:tc>
           <w:tcPr>
             <w:tcW w:w="1369" w:type="dxa"/>
@@ -10768,21 +10473,12 @@
               <w:spacing w:after="0"/>
             </w:pPr>
             <w:r>
-              <w:t xml:space="preserve">Resta in attesa di una nuova </w:t>
-            </w:r>
-            <w:r>
-              <w:t>sottomissione della ricerca</w:t>
+              <w:t>Resta in attesa di una nuova sottomissione della ricerca</w:t>
             </w:r>
           </w:p>
         </w:tc>
       </w:tr>
       <w:tr>
-        <w:tblPrEx>
-          <w:tblCellMar>
-            <w:top w:w="0" w:type="dxa"/>
-            <w:bottom w:w="0" w:type="dxa"/>
-          </w:tblCellMar>
-        </w:tblPrEx>
         <w:tc>
           <w:tcPr>
             <w:tcW w:w="9854" w:type="dxa"/>
@@ -10809,12 +10505,6 @@
         </w:tc>
       </w:tr>
       <w:tr>
-        <w:tblPrEx>
-          <w:tblCellMar>
-            <w:top w:w="0" w:type="dxa"/>
-            <w:bottom w:w="0" w:type="dxa"/>
-          </w:tblCellMar>
-        </w:tblPrEx>
         <w:tc>
           <w:tcPr>
             <w:tcW w:w="9854" w:type="dxa"/>
@@ -10845,12 +10535,6 @@
         </w:tc>
       </w:tr>
       <w:tr>
-        <w:tblPrEx>
-          <w:tblCellMar>
-            <w:top w:w="0" w:type="dxa"/>
-            <w:bottom w:w="0" w:type="dxa"/>
-          </w:tblCellMar>
-        </w:tblPrEx>
         <w:trPr>
           <w:trHeight w:val="704"/>
         </w:trPr>
@@ -10942,21 +10626,12 @@
           </w:tcPr>
           <w:p>
             <w:r>
-              <w:t xml:space="preserve">Visualizza un messaggio di errore all’utente. Il messaggio segnala che non è stato possibile effettuare la ricerca ed </w:t>
-            </w:r>
-            <w:r>
-              <w:t>invita a riprovare più tardi.</w:t>
+              <w:t>Visualizza un messaggio di errore all’utente. Il messaggio segnala che non è stato possibile effettuare la ricerca ed invita a riprovare più tardi.</w:t>
             </w:r>
           </w:p>
         </w:tc>
       </w:tr>
       <w:tr>
-        <w:tblPrEx>
-          <w:tblCellMar>
-            <w:top w:w="0" w:type="dxa"/>
-            <w:bottom w:w="0" w:type="dxa"/>
-          </w:tblCellMar>
-        </w:tblPrEx>
         <w:trPr>
           <w:trHeight w:val="260"/>
         </w:trPr>
@@ -11057,12 +10732,6 @@
         </w:tc>
       </w:tr>
       <w:tr>
-        <w:tblPrEx>
-          <w:tblCellMar>
-            <w:top w:w="0" w:type="dxa"/>
-            <w:bottom w:w="0" w:type="dxa"/>
-          </w:tblCellMar>
-        </w:tblPrEx>
         <w:trPr>
           <w:trHeight w:val="225"/>
         </w:trPr>
@@ -11088,12 +10757,6 @@
         </w:tc>
       </w:tr>
       <w:tr>
-        <w:tblPrEx>
-          <w:tblCellMar>
-            <w:top w:w="0" w:type="dxa"/>
-            <w:bottom w:w="0" w:type="dxa"/>
-          </w:tblCellMar>
-        </w:tblPrEx>
         <w:tc>
           <w:tcPr>
             <w:tcW w:w="9854" w:type="dxa"/>
@@ -11124,12 +10787,6 @@
         </w:tc>
       </w:tr>
       <w:tr>
-        <w:tblPrEx>
-          <w:tblCellMar>
-            <w:top w:w="0" w:type="dxa"/>
-            <w:bottom w:w="0" w:type="dxa"/>
-          </w:tblCellMar>
-        </w:tblPrEx>
         <w:tc>
           <w:tcPr>
             <w:tcW w:w="2738" w:type="dxa"/>
@@ -11239,6 +10896,68 @@
       <w:bookmarkStart w:id="63" w:name="_Toc90137629"/>
       <w:bookmarkStart w:id="64" w:name="_Toc90139427"/>
       <w:bookmarkStart w:id="65" w:name="_Toc90236300"/>
+      <w:r>
+        <w:rPr>
+          <w:noProof/>
+          <w:sz w:val="32"/>
+          <w:szCs w:val="32"/>
+        </w:rPr>
+        <w:drawing>
+          <wp:anchor distT="0" distB="0" distL="114300" distR="114300" simplePos="0" relativeHeight="251678720" behindDoc="0" locked="0" layoutInCell="1" allowOverlap="1" wp14:anchorId="5E3FDD71" wp14:editId="122ED5B4">
+            <wp:simplePos x="0" y="0"/>
+            <wp:positionH relativeFrom="column">
+              <wp:posOffset>594360</wp:posOffset>
+            </wp:positionH>
+            <wp:positionV relativeFrom="page">
+              <wp:posOffset>2232660</wp:posOffset>
+            </wp:positionV>
+            <wp:extent cx="5281930" cy="4282440"/>
+            <wp:effectExtent l="0" t="0" r="0" b="3810"/>
+            <wp:wrapTopAndBottom/>
+            <wp:docPr id="21" name="Immagine 21"/>
+            <wp:cNvGraphicFramePr>
+              <a:graphicFrameLocks xmlns:a="http://schemas.openxmlformats.org/drawingml/2006/main" noChangeAspect="1"/>
+            </wp:cNvGraphicFramePr>
+            <a:graphic xmlns:a="http://schemas.openxmlformats.org/drawingml/2006/main">
+              <a:graphicData uri="http://schemas.openxmlformats.org/drawingml/2006/picture">
+                <pic:pic xmlns:pic="http://schemas.openxmlformats.org/drawingml/2006/picture">
+                  <pic:nvPicPr>
+                    <pic:cNvPr id="21" name="Immagine 21"/>
+                    <pic:cNvPicPr/>
+                  </pic:nvPicPr>
+                  <pic:blipFill>
+                    <a:blip r:embed="rId12">
+                      <a:extLst>
+                        <a:ext uri="{28A0092B-C50C-407E-A947-70E740481C1C}">
+                          <a14:useLocalDpi xmlns:a14="http://schemas.microsoft.com/office/drawing/2010/main" val="0"/>
+                        </a:ext>
+                      </a:extLst>
+                    </a:blip>
+                    <a:stretch>
+                      <a:fillRect/>
+                    </a:stretch>
+                  </pic:blipFill>
+                  <pic:spPr>
+                    <a:xfrm>
+                      <a:off x="0" y="0"/>
+                      <a:ext cx="5281930" cy="4282440"/>
+                    </a:xfrm>
+                    <a:prstGeom prst="rect">
+                      <a:avLst/>
+                    </a:prstGeom>
+                  </pic:spPr>
+                </pic:pic>
+              </a:graphicData>
+            </a:graphic>
+            <wp14:sizeRelH relativeFrom="margin">
+              <wp14:pctWidth>0</wp14:pctWidth>
+            </wp14:sizeRelH>
+            <wp14:sizeRelV relativeFrom="margin">
+              <wp14:pctHeight>0</wp14:pctHeight>
+            </wp14:sizeRelV>
+          </wp:anchor>
+        </w:drawing>
+      </w:r>
       <w:r>
         <w:rPr>
           <w:sz w:val="32"/>
@@ -11271,12 +10990,6 @@
         <w:gridCol w:w="1749"/>
       </w:tblGrid>
       <w:tr>
-        <w:tblPrEx>
-          <w:tblCellMar>
-            <w:top w:w="0" w:type="dxa"/>
-            <w:bottom w:w="0" w:type="dxa"/>
-          </w:tblCellMar>
-        </w:tblPrEx>
         <w:trPr>
           <w:trHeight w:val="143"/>
         </w:trPr>
@@ -11438,12 +11151,6 @@
         </w:tc>
       </w:tr>
       <w:tr>
-        <w:tblPrEx>
-          <w:tblCellMar>
-            <w:top w:w="0" w:type="dxa"/>
-            <w:bottom w:w="0" w:type="dxa"/>
-          </w:tblCellMar>
-        </w:tblPrEx>
         <w:trPr>
           <w:trHeight w:val="270"/>
         </w:trPr>
@@ -11590,12 +11297,6 @@
         </w:tc>
       </w:tr>
       <w:tr>
-        <w:tblPrEx>
-          <w:tblCellMar>
-            <w:top w:w="0" w:type="dxa"/>
-            <w:bottom w:w="0" w:type="dxa"/>
-          </w:tblCellMar>
-        </w:tblPrEx>
         <w:trPr>
           <w:trHeight w:val="270"/>
         </w:trPr>
@@ -11732,12 +11433,6 @@
         </w:tc>
       </w:tr>
       <w:tr>
-        <w:tblPrEx>
-          <w:tblCellMar>
-            <w:top w:w="0" w:type="dxa"/>
-            <w:bottom w:w="0" w:type="dxa"/>
-          </w:tblCellMar>
-        </w:tblPrEx>
         <w:trPr>
           <w:trHeight w:val="283"/>
         </w:trPr>
@@ -11818,12 +11513,6 @@
         </w:tc>
       </w:tr>
       <w:tr>
-        <w:tblPrEx>
-          <w:tblCellMar>
-            <w:top w:w="0" w:type="dxa"/>
-            <w:bottom w:w="0" w:type="dxa"/>
-          </w:tblCellMar>
-        </w:tblPrEx>
         <w:trPr>
           <w:trHeight w:val="283"/>
         </w:trPr>
@@ -11906,12 +11595,6 @@
         </w:tc>
       </w:tr>
       <w:tr>
-        <w:tblPrEx>
-          <w:tblCellMar>
-            <w:top w:w="0" w:type="dxa"/>
-            <w:bottom w:w="0" w:type="dxa"/>
-          </w:tblCellMar>
-        </w:tblPrEx>
         <w:trPr>
           <w:trHeight w:val="283"/>
         </w:trPr>
@@ -11983,12 +11666,6 @@
         </w:tc>
       </w:tr>
       <w:tr>
-        <w:tblPrEx>
-          <w:tblCellMar>
-            <w:top w:w="0" w:type="dxa"/>
-            <w:bottom w:w="0" w:type="dxa"/>
-          </w:tblCellMar>
-        </w:tblPrEx>
         <w:trPr>
           <w:trHeight w:val="283"/>
         </w:trPr>
@@ -12055,21 +11732,12 @@
               <w:spacing w:after="0"/>
             </w:pPr>
             <w:r>
-              <w:t xml:space="preserve">È visualizzata la pagina </w:t>
-            </w:r>
-            <w:r>
-              <w:t xml:space="preserve">dedicata alle liste personali </w:t>
+              <w:t xml:space="preserve">È visualizzata la pagina dedicata alle liste personali </w:t>
             </w:r>
           </w:p>
         </w:tc>
       </w:tr>
       <w:tr>
-        <w:tblPrEx>
-          <w:tblCellMar>
-            <w:top w:w="0" w:type="dxa"/>
-            <w:bottom w:w="0" w:type="dxa"/>
-          </w:tblCellMar>
-        </w:tblPrEx>
         <w:trPr>
           <w:trHeight w:val="283"/>
         </w:trPr>
@@ -12157,12 +11825,6 @@
         </w:tc>
       </w:tr>
       <w:tr>
-        <w:tblPrEx>
-          <w:tblCellMar>
-            <w:top w:w="0" w:type="dxa"/>
-            <w:bottom w:w="0" w:type="dxa"/>
-          </w:tblCellMar>
-        </w:tblPrEx>
         <w:trPr>
           <w:trHeight w:val="283"/>
         </w:trPr>
@@ -12255,12 +11917,6 @@
         </w:tc>
       </w:tr>
       <w:tr>
-        <w:tblPrEx>
-          <w:tblCellMar>
-            <w:top w:w="0" w:type="dxa"/>
-            <w:bottom w:w="0" w:type="dxa"/>
-          </w:tblCellMar>
-        </w:tblPrEx>
         <w:trPr>
           <w:trHeight w:val="283"/>
         </w:trPr>
@@ -12336,12 +11992,6 @@
         </w:tc>
       </w:tr>
       <w:tr>
-        <w:tblPrEx>
-          <w:tblCellMar>
-            <w:top w:w="0" w:type="dxa"/>
-            <w:bottom w:w="0" w:type="dxa"/>
-          </w:tblCellMar>
-        </w:tblPrEx>
         <w:trPr>
           <w:trHeight w:val="283"/>
         </w:trPr>
@@ -12372,14 +12022,8 @@
                 <w:b/>
                 <w:bCs/>
               </w:rPr>
-              <w:t xml:space="preserve">Frequenza </w:t>
-            </w:r>
-            <w:r>
-              <w:rPr>
-                <w:b/>
-                <w:bCs/>
-              </w:rPr>
-              <w:t>stimata</w:t>
+              <w:lastRenderedPageBreak/>
+              <w:t>Frequenza stimata</w:t>
             </w:r>
           </w:p>
         </w:tc>
@@ -12412,12 +12056,6 @@
         </w:tc>
       </w:tr>
       <w:tr>
-        <w:tblPrEx>
-          <w:tblCellMar>
-            <w:top w:w="0" w:type="dxa"/>
-            <w:bottom w:w="0" w:type="dxa"/>
-          </w:tblCellMar>
-        </w:tblPrEx>
         <w:trPr>
           <w:trHeight w:val="283"/>
         </w:trPr>
@@ -12486,12 +12124,6 @@
         </w:tc>
       </w:tr>
       <w:tr>
-        <w:tblPrEx>
-          <w:tblCellMar>
-            <w:top w:w="0" w:type="dxa"/>
-            <w:bottom w:w="0" w:type="dxa"/>
-          </w:tblCellMar>
-        </w:tblPrEx>
         <w:trPr>
           <w:trHeight w:val="283"/>
         </w:trPr>
@@ -12569,12 +12201,6 @@
         </w:tc>
       </w:tr>
       <w:tr>
-        <w:tblPrEx>
-          <w:tblCellMar>
-            <w:top w:w="0" w:type="dxa"/>
-            <w:bottom w:w="0" w:type="dxa"/>
-          </w:tblCellMar>
-        </w:tblPrEx>
         <w:tc>
           <w:tcPr>
             <w:tcW w:w="9855" w:type="dxa"/>
@@ -12610,19 +12236,12 @@
                 <w:bCs/>
                 <w:caps/>
               </w:rPr>
-              <w:lastRenderedPageBreak/>
               <w:t>Flusso di Eventi Principale/Main Scenario</w:t>
             </w:r>
           </w:p>
         </w:tc>
       </w:tr>
       <w:tr>
-        <w:tblPrEx>
-          <w:tblCellMar>
-            <w:top w:w="0" w:type="dxa"/>
-            <w:bottom w:w="0" w:type="dxa"/>
-          </w:tblCellMar>
-        </w:tblPrEx>
         <w:tc>
           <w:tcPr>
             <w:tcW w:w="421" w:type="dxa"/>
@@ -12706,12 +12325,6 @@
         </w:tc>
       </w:tr>
       <w:tr>
-        <w:tblPrEx>
-          <w:tblCellMar>
-            <w:top w:w="0" w:type="dxa"/>
-            <w:bottom w:w="0" w:type="dxa"/>
-          </w:tblCellMar>
-        </w:tblPrEx>
         <w:tc>
           <w:tcPr>
             <w:tcW w:w="421" w:type="dxa"/>
@@ -12806,10 +12419,7 @@
               <w:ind w:left="317"/>
             </w:pPr>
             <w:r>
-              <w:t xml:space="preserve">• Nome: Stringa di </w:t>
-            </w:r>
-            <w:r>
-              <w:t>massimo 50 caratteri alfanumerici.</w:t>
+              <w:t>• Nome: Stringa di massimo 50 caratteri alfanumerici.</w:t>
             </w:r>
           </w:p>
           <w:p>
@@ -12839,12 +12449,6 @@
         </w:tc>
       </w:tr>
       <w:tr>
-        <w:tblPrEx>
-          <w:tblCellMar>
-            <w:top w:w="0" w:type="dxa"/>
-            <w:bottom w:w="0" w:type="dxa"/>
-          </w:tblCellMar>
-        </w:tblPrEx>
         <w:tc>
           <w:tcPr>
             <w:tcW w:w="421" w:type="dxa"/>
@@ -12930,21 +12534,12 @@
             </w:r>
             <w:proofErr w:type="spellEnd"/>
             <w:r>
-              <w:t xml:space="preserve"> </w:t>
-            </w:r>
-            <w:r>
-              <w:t>compilato.</w:t>
+              <w:t xml:space="preserve"> compilato.</w:t>
             </w:r>
           </w:p>
         </w:tc>
       </w:tr>
       <w:tr>
-        <w:tblPrEx>
-          <w:tblCellMar>
-            <w:top w:w="0" w:type="dxa"/>
-            <w:bottom w:w="0" w:type="dxa"/>
-          </w:tblCellMar>
-        </w:tblPrEx>
         <w:tc>
           <w:tcPr>
             <w:tcW w:w="421" w:type="dxa"/>
@@ -13055,12 +12650,6 @@
         </w:tc>
       </w:tr>
       <w:tr>
-        <w:tblPrEx>
-          <w:tblCellMar>
-            <w:top w:w="0" w:type="dxa"/>
-            <w:bottom w:w="0" w:type="dxa"/>
-          </w:tblCellMar>
-        </w:tblPrEx>
         <w:tc>
           <w:tcPr>
             <w:tcW w:w="421" w:type="dxa"/>
@@ -13137,21 +12726,12 @@
               <w:spacing w:after="0"/>
             </w:pPr>
             <w:r>
-              <w:t xml:space="preserve">Salva la lista dell’utente. </w:t>
-            </w:r>
-            <w:r>
-              <w:t xml:space="preserve">                                         </w:t>
+              <w:t xml:space="preserve">Salva la lista dell’utente.                                          </w:t>
             </w:r>
           </w:p>
         </w:tc>
       </w:tr>
       <w:tr>
-        <w:tblPrEx>
-          <w:tblCellMar>
-            <w:top w:w="0" w:type="dxa"/>
-            <w:bottom w:w="0" w:type="dxa"/>
-          </w:tblCellMar>
-        </w:tblPrEx>
         <w:tc>
           <w:tcPr>
             <w:tcW w:w="421" w:type="dxa"/>
@@ -13234,12 +12814,6 @@
         </w:tc>
       </w:tr>
       <w:tr>
-        <w:tblPrEx>
-          <w:tblCellMar>
-            <w:top w:w="0" w:type="dxa"/>
-            <w:bottom w:w="0" w:type="dxa"/>
-          </w:tblCellMar>
-        </w:tblPrEx>
         <w:tc>
           <w:tcPr>
             <w:tcW w:w="9855" w:type="dxa"/>
@@ -13277,12 +12851,6 @@
         </w:tc>
       </w:tr>
       <w:tr>
-        <w:tblPrEx>
-          <w:tblCellMar>
-            <w:top w:w="0" w:type="dxa"/>
-            <w:bottom w:w="0" w:type="dxa"/>
-          </w:tblCellMar>
-        </w:tblPrEx>
         <w:tc>
           <w:tcPr>
             <w:tcW w:w="1369" w:type="dxa"/>
@@ -13382,12 +12950,6 @@
         </w:tc>
       </w:tr>
       <w:tr>
-        <w:tblPrEx>
-          <w:tblCellMar>
-            <w:top w:w="0" w:type="dxa"/>
-            <w:bottom w:w="0" w:type="dxa"/>
-          </w:tblCellMar>
-        </w:tblPrEx>
         <w:tc>
           <w:tcPr>
             <w:tcW w:w="1369" w:type="dxa"/>
@@ -13495,12 +13057,6 @@
         </w:tc>
       </w:tr>
       <w:tr>
-        <w:tblPrEx>
-          <w:tblCellMar>
-            <w:top w:w="0" w:type="dxa"/>
-            <w:bottom w:w="0" w:type="dxa"/>
-          </w:tblCellMar>
-        </w:tblPrEx>
         <w:tc>
           <w:tcPr>
             <w:tcW w:w="9855" w:type="dxa"/>
@@ -13527,12 +13083,6 @@
         </w:tc>
       </w:tr>
       <w:tr>
-        <w:tblPrEx>
-          <w:tblCellMar>
-            <w:top w:w="0" w:type="dxa"/>
-            <w:bottom w:w="0" w:type="dxa"/>
-          </w:tblCellMar>
-        </w:tblPrEx>
         <w:tc>
           <w:tcPr>
             <w:tcW w:w="9855" w:type="dxa"/>
@@ -13563,21 +13113,12 @@
               <w:t xml:space="preserve">Scenario/Flusso di eventi Alternativo:  </w:t>
             </w:r>
             <w:r>
-              <w:t xml:space="preserve">il nome della lista è già in uso </w:t>
-            </w:r>
-            <w:r>
-              <w:t>nell’account.</w:t>
+              <w:t>il nome della lista è già in uso nell’account.</w:t>
             </w:r>
           </w:p>
         </w:tc>
       </w:tr>
       <w:tr>
-        <w:tblPrEx>
-          <w:tblCellMar>
-            <w:top w:w="0" w:type="dxa"/>
-            <w:bottom w:w="0" w:type="dxa"/>
-          </w:tblCellMar>
-        </w:tblPrEx>
         <w:tc>
           <w:tcPr>
             <w:tcW w:w="1369" w:type="dxa"/>
@@ -13677,12 +13218,6 @@
         </w:tc>
       </w:tr>
       <w:tr>
-        <w:tblPrEx>
-          <w:tblCellMar>
-            <w:top w:w="0" w:type="dxa"/>
-            <w:bottom w:w="0" w:type="dxa"/>
-          </w:tblCellMar>
-        </w:tblPrEx>
         <w:tc>
           <w:tcPr>
             <w:tcW w:w="1369" w:type="dxa"/>
@@ -13790,12 +13325,6 @@
         </w:tc>
       </w:tr>
       <w:tr>
-        <w:tblPrEx>
-          <w:tblCellMar>
-            <w:top w:w="0" w:type="dxa"/>
-            <w:bottom w:w="0" w:type="dxa"/>
-          </w:tblCellMar>
-        </w:tblPrEx>
         <w:tc>
           <w:tcPr>
             <w:tcW w:w="9855" w:type="dxa"/>
@@ -13822,12 +13351,6 @@
         </w:tc>
       </w:tr>
       <w:tr>
-        <w:tblPrEx>
-          <w:tblCellMar>
-            <w:top w:w="0" w:type="dxa"/>
-            <w:bottom w:w="0" w:type="dxa"/>
-          </w:tblCellMar>
-        </w:tblPrEx>
         <w:tc>
           <w:tcPr>
             <w:tcW w:w="9855" w:type="dxa"/>
@@ -13864,12 +13387,6 @@
         </w:tc>
       </w:tr>
       <w:tr>
-        <w:tblPrEx>
-          <w:tblCellMar>
-            <w:top w:w="0" w:type="dxa"/>
-            <w:bottom w:w="0" w:type="dxa"/>
-          </w:tblCellMar>
-        </w:tblPrEx>
         <w:tc>
           <w:tcPr>
             <w:tcW w:w="1369" w:type="dxa"/>
@@ -13969,12 +13486,6 @@
         </w:tc>
       </w:tr>
       <w:tr>
-        <w:tblPrEx>
-          <w:tblCellMar>
-            <w:top w:w="0" w:type="dxa"/>
-            <w:bottom w:w="0" w:type="dxa"/>
-          </w:tblCellMar>
-        </w:tblPrEx>
         <w:tc>
           <w:tcPr>
             <w:tcW w:w="1369" w:type="dxa"/>
@@ -14082,12 +13593,6 @@
         </w:tc>
       </w:tr>
       <w:tr>
-        <w:tblPrEx>
-          <w:tblCellMar>
-            <w:top w:w="0" w:type="dxa"/>
-            <w:bottom w:w="0" w:type="dxa"/>
-          </w:tblCellMar>
-        </w:tblPrEx>
         <w:tc>
           <w:tcPr>
             <w:tcW w:w="9855" w:type="dxa"/>
@@ -14114,12 +13619,6 @@
         </w:tc>
       </w:tr>
       <w:tr>
-        <w:tblPrEx>
-          <w:tblCellMar>
-            <w:top w:w="0" w:type="dxa"/>
-            <w:bottom w:w="0" w:type="dxa"/>
-          </w:tblCellMar>
-        </w:tblPrEx>
         <w:tc>
           <w:tcPr>
             <w:tcW w:w="9855" w:type="dxa"/>
@@ -14157,12 +13656,6 @@
         </w:tc>
       </w:tr>
       <w:tr>
-        <w:tblPrEx>
-          <w:tblCellMar>
-            <w:top w:w="0" w:type="dxa"/>
-            <w:bottom w:w="0" w:type="dxa"/>
-          </w:tblCellMar>
-        </w:tblPrEx>
         <w:tc>
           <w:tcPr>
             <w:tcW w:w="1369" w:type="dxa"/>
@@ -14256,21 +13749,12 @@
               <w:spacing w:after="0"/>
             </w:pPr>
             <w:r>
-              <w:t xml:space="preserve">Visualizza un messaggio di errore all’utente. Il messaggio segnala che </w:t>
-            </w:r>
-            <w:r>
-              <w:t>non è stato possibile salvare i dati e invita a riprovare più tardi.</w:t>
+              <w:t>Visualizza un messaggio di errore all’utente. Il messaggio segnala che non è stato possibile salvare i dati e invita a riprovare più tardi.</w:t>
             </w:r>
           </w:p>
         </w:tc>
       </w:tr>
       <w:tr>
-        <w:tblPrEx>
-          <w:tblCellMar>
-            <w:top w:w="0" w:type="dxa"/>
-            <w:bottom w:w="0" w:type="dxa"/>
-          </w:tblCellMar>
-        </w:tblPrEx>
         <w:tc>
           <w:tcPr>
             <w:tcW w:w="1369" w:type="dxa"/>
@@ -14370,12 +13854,6 @@
         </w:tc>
       </w:tr>
       <w:tr>
-        <w:tblPrEx>
-          <w:tblCellMar>
-            <w:top w:w="0" w:type="dxa"/>
-            <w:bottom w:w="0" w:type="dxa"/>
-          </w:tblCellMar>
-        </w:tblPrEx>
         <w:tc>
           <w:tcPr>
             <w:tcW w:w="9855" w:type="dxa"/>
@@ -14402,12 +13880,6 @@
         </w:tc>
       </w:tr>
       <w:tr>
-        <w:tblPrEx>
-          <w:tblCellMar>
-            <w:top w:w="0" w:type="dxa"/>
-            <w:bottom w:w="0" w:type="dxa"/>
-          </w:tblCellMar>
-        </w:tblPrEx>
         <w:tc>
           <w:tcPr>
             <w:tcW w:w="9855" w:type="dxa"/>
@@ -14441,12 +13913,6 @@
         </w:tc>
       </w:tr>
       <w:tr>
-        <w:tblPrEx>
-          <w:tblCellMar>
-            <w:top w:w="0" w:type="dxa"/>
-            <w:bottom w:w="0" w:type="dxa"/>
-          </w:tblCellMar>
-        </w:tblPrEx>
         <w:tc>
           <w:tcPr>
             <w:tcW w:w="2738" w:type="dxa"/>
@@ -14611,6 +14077,62 @@
       <w:bookmarkStart w:id="66" w:name="_Toc90137630"/>
       <w:bookmarkStart w:id="67" w:name="_Toc90139428"/>
       <w:bookmarkStart w:id="68" w:name="_Toc90236301"/>
+      <w:r>
+        <w:rPr>
+          <w:noProof/>
+          <w:sz w:val="32"/>
+          <w:szCs w:val="32"/>
+        </w:rPr>
+        <w:drawing>
+          <wp:anchor distT="0" distB="0" distL="114300" distR="114300" simplePos="0" relativeHeight="251679744" behindDoc="0" locked="0" layoutInCell="1" allowOverlap="1" wp14:anchorId="0F1E805E" wp14:editId="63279181">
+            <wp:simplePos x="0" y="0"/>
+            <wp:positionH relativeFrom="column">
+              <wp:posOffset>457200</wp:posOffset>
+            </wp:positionH>
+            <wp:positionV relativeFrom="page">
+              <wp:posOffset>2872740</wp:posOffset>
+            </wp:positionV>
+            <wp:extent cx="5452745" cy="4427220"/>
+            <wp:effectExtent l="0" t="0" r="0" b="0"/>
+            <wp:wrapTopAndBottom/>
+            <wp:docPr id="22" name="Immagine 22"/>
+            <wp:cNvGraphicFramePr>
+              <a:graphicFrameLocks xmlns:a="http://schemas.openxmlformats.org/drawingml/2006/main" noChangeAspect="1"/>
+            </wp:cNvGraphicFramePr>
+            <a:graphic xmlns:a="http://schemas.openxmlformats.org/drawingml/2006/main">
+              <a:graphicData uri="http://schemas.openxmlformats.org/drawingml/2006/picture">
+                <pic:pic xmlns:pic="http://schemas.openxmlformats.org/drawingml/2006/picture">
+                  <pic:nvPicPr>
+                    <pic:cNvPr id="22" name="Immagine 22"/>
+                    <pic:cNvPicPr/>
+                  </pic:nvPicPr>
+                  <pic:blipFill>
+                    <a:blip r:embed="rId13">
+                      <a:extLst>
+                        <a:ext uri="{28A0092B-C50C-407E-A947-70E740481C1C}">
+                          <a14:useLocalDpi xmlns:a14="http://schemas.microsoft.com/office/drawing/2010/main" val="0"/>
+                        </a:ext>
+                      </a:extLst>
+                    </a:blip>
+                    <a:stretch>
+                      <a:fillRect/>
+                    </a:stretch>
+                  </pic:blipFill>
+                  <pic:spPr>
+                    <a:xfrm>
+                      <a:off x="0" y="0"/>
+                      <a:ext cx="5452745" cy="4427220"/>
+                    </a:xfrm>
+                    <a:prstGeom prst="rect">
+                      <a:avLst/>
+                    </a:prstGeom>
+                  </pic:spPr>
+                </pic:pic>
+              </a:graphicData>
+            </a:graphic>
+          </wp:anchor>
+        </w:drawing>
+      </w:r>
       <w:r>
         <w:rPr>
           <w:sz w:val="32"/>
@@ -14644,12 +14166,6 @@
         <w:gridCol w:w="1783"/>
       </w:tblGrid>
       <w:tr>
-        <w:tblPrEx>
-          <w:tblCellMar>
-            <w:top w:w="0" w:type="dxa"/>
-            <w:bottom w:w="0" w:type="dxa"/>
-          </w:tblCellMar>
-        </w:tblPrEx>
         <w:trPr>
           <w:trHeight w:val="143"/>
         </w:trPr>
@@ -14806,12 +14322,6 @@
         </w:tc>
       </w:tr>
       <w:tr>
-        <w:tblPrEx>
-          <w:tblCellMar>
-            <w:top w:w="0" w:type="dxa"/>
-            <w:bottom w:w="0" w:type="dxa"/>
-          </w:tblCellMar>
-        </w:tblPrEx>
         <w:trPr>
           <w:trHeight w:val="270"/>
         </w:trPr>
@@ -14949,12 +14459,6 @@
         </w:tc>
       </w:tr>
       <w:tr>
-        <w:tblPrEx>
-          <w:tblCellMar>
-            <w:top w:w="0" w:type="dxa"/>
-            <w:bottom w:w="0" w:type="dxa"/>
-          </w:tblCellMar>
-        </w:tblPrEx>
         <w:trPr>
           <w:trHeight w:val="270"/>
         </w:trPr>
@@ -15082,12 +14586,6 @@
         </w:tc>
       </w:tr>
       <w:tr>
-        <w:tblPrEx>
-          <w:tblCellMar>
-            <w:top w:w="0" w:type="dxa"/>
-            <w:bottom w:w="0" w:type="dxa"/>
-          </w:tblCellMar>
-        </w:tblPrEx>
         <w:trPr>
           <w:trHeight w:val="283"/>
         </w:trPr>
@@ -15165,12 +14663,6 @@
         </w:tc>
       </w:tr>
       <w:tr>
-        <w:tblPrEx>
-          <w:tblCellMar>
-            <w:top w:w="0" w:type="dxa"/>
-            <w:bottom w:w="0" w:type="dxa"/>
-          </w:tblCellMar>
-        </w:tblPrEx>
         <w:trPr>
           <w:trHeight w:val="283"/>
         </w:trPr>
@@ -15253,12 +14745,6 @@
         </w:tc>
       </w:tr>
       <w:tr>
-        <w:tblPrEx>
-          <w:tblCellMar>
-            <w:top w:w="0" w:type="dxa"/>
-            <w:bottom w:w="0" w:type="dxa"/>
-          </w:tblCellMar>
-        </w:tblPrEx>
         <w:trPr>
           <w:trHeight w:val="283"/>
         </w:trPr>
@@ -15293,14 +14779,7 @@
                 <w:b/>
                 <w:bCs/>
               </w:rPr>
-              <w:t xml:space="preserve">Attori </w:t>
-            </w:r>
-            <w:r>
-              <w:rPr>
-                <w:b/>
-                <w:bCs/>
-              </w:rPr>
-              <w:t>secondari</w:t>
+              <w:t>Attori secondari</w:t>
             </w:r>
           </w:p>
         </w:tc>
@@ -15337,12 +14816,6 @@
         </w:tc>
       </w:tr>
       <w:tr>
-        <w:tblPrEx>
-          <w:tblCellMar>
-            <w:top w:w="0" w:type="dxa"/>
-            <w:bottom w:w="0" w:type="dxa"/>
-          </w:tblCellMar>
-        </w:tblPrEx>
         <w:trPr>
           <w:trHeight w:val="283"/>
         </w:trPr>
@@ -15415,12 +14888,6 @@
         </w:tc>
       </w:tr>
       <w:tr>
-        <w:tblPrEx>
-          <w:tblCellMar>
-            <w:top w:w="0" w:type="dxa"/>
-            <w:bottom w:w="0" w:type="dxa"/>
-          </w:tblCellMar>
-        </w:tblPrEx>
         <w:trPr>
           <w:trHeight w:val="283"/>
         </w:trPr>
@@ -15472,6 +14939,7 @@
               <w:spacing w:after="0"/>
             </w:pPr>
             <w:r>
+              <w:lastRenderedPageBreak/>
               <w:t xml:space="preserve">                       On success</w:t>
             </w:r>
           </w:p>
@@ -15502,18 +14970,13 @@
               <w:rPr>
                 <w:bCs/>
               </w:rPr>
+              <w:lastRenderedPageBreak/>
               <w:t>La recensione è stata aggiunta ed è visualizzabile dagli utenti</w:t>
             </w:r>
           </w:p>
         </w:tc>
       </w:tr>
       <w:tr>
-        <w:tblPrEx>
-          <w:tblCellMar>
-            <w:top w:w="0" w:type="dxa"/>
-            <w:bottom w:w="0" w:type="dxa"/>
-          </w:tblCellMar>
-        </w:tblPrEx>
         <w:trPr>
           <w:trHeight w:val="283"/>
         </w:trPr>
@@ -15600,24 +15063,12 @@
               <w:rPr>
                 <w:bCs/>
               </w:rPr>
-              <w:t xml:space="preserve">Nessuna </w:t>
-            </w:r>
-            <w:r>
-              <w:rPr>
-                <w:bCs/>
-              </w:rPr>
-              <w:t>recensione è aggiunta</w:t>
+              <w:t>Nessuna recensione è aggiunta</w:t>
             </w:r>
           </w:p>
         </w:tc>
       </w:tr>
       <w:tr>
-        <w:tblPrEx>
-          <w:tblCellMar>
-            <w:top w:w="0" w:type="dxa"/>
-            <w:bottom w:w="0" w:type="dxa"/>
-          </w:tblCellMar>
-        </w:tblPrEx>
         <w:trPr>
           <w:trHeight w:val="283"/>
         </w:trPr>
@@ -15693,12 +15144,6 @@
         </w:tc>
       </w:tr>
       <w:tr>
-        <w:tblPrEx>
-          <w:tblCellMar>
-            <w:top w:w="0" w:type="dxa"/>
-            <w:bottom w:w="0" w:type="dxa"/>
-          </w:tblCellMar>
-        </w:tblPrEx>
         <w:trPr>
           <w:trHeight w:val="283"/>
         </w:trPr>
@@ -15762,12 +15207,6 @@
         </w:tc>
       </w:tr>
       <w:tr>
-        <w:tblPrEx>
-          <w:tblCellMar>
-            <w:top w:w="0" w:type="dxa"/>
-            <w:bottom w:w="0" w:type="dxa"/>
-          </w:tblCellMar>
-        </w:tblPrEx>
         <w:trPr>
           <w:trHeight w:val="283"/>
         </w:trPr>
@@ -15836,12 +15275,6 @@
         </w:tc>
       </w:tr>
       <w:tr>
-        <w:tblPrEx>
-          <w:tblCellMar>
-            <w:top w:w="0" w:type="dxa"/>
-            <w:bottom w:w="0" w:type="dxa"/>
-          </w:tblCellMar>
-        </w:tblPrEx>
         <w:trPr>
           <w:trHeight w:val="283"/>
         </w:trPr>
@@ -15919,12 +15352,6 @@
         </w:tc>
       </w:tr>
       <w:tr>
-        <w:tblPrEx>
-          <w:tblCellMar>
-            <w:top w:w="0" w:type="dxa"/>
-            <w:bottom w:w="0" w:type="dxa"/>
-          </w:tblCellMar>
-        </w:tblPrEx>
         <w:tc>
           <w:tcPr>
             <w:tcW w:w="9855" w:type="dxa"/>
@@ -15978,12 +15405,6 @@
         </w:tc>
       </w:tr>
       <w:tr>
-        <w:tblPrEx>
-          <w:tblCellMar>
-            <w:top w:w="0" w:type="dxa"/>
-            <w:bottom w:w="0" w:type="dxa"/>
-          </w:tblCellMar>
-        </w:tblPrEx>
         <w:tc>
           <w:tcPr>
             <w:tcW w:w="546" w:type="dxa"/>
@@ -16061,12 +15482,6 @@
         </w:tc>
       </w:tr>
       <w:tr>
-        <w:tblPrEx>
-          <w:tblCellMar>
-            <w:top w:w="0" w:type="dxa"/>
-            <w:bottom w:w="0" w:type="dxa"/>
-          </w:tblCellMar>
-        </w:tblPrEx>
         <w:tc>
           <w:tcPr>
             <w:tcW w:w="546" w:type="dxa"/>
@@ -16135,21 +15550,12 @@
               <w:ind w:left="34"/>
             </w:pPr>
             <w:r>
-              <w:t xml:space="preserve">Visualizza la pagina del </w:t>
-            </w:r>
-            <w:r>
-              <w:t>contenuto</w:t>
+              <w:t>Visualizza la pagina del contenuto</w:t>
             </w:r>
           </w:p>
         </w:tc>
       </w:tr>
       <w:tr>
-        <w:tblPrEx>
-          <w:tblCellMar>
-            <w:top w:w="0" w:type="dxa"/>
-            <w:bottom w:w="0" w:type="dxa"/>
-          </w:tblCellMar>
-        </w:tblPrEx>
         <w:tc>
           <w:tcPr>
             <w:tcW w:w="546" w:type="dxa"/>
@@ -16260,12 +15666,6 @@
         </w:tc>
       </w:tr>
       <w:tr>
-        <w:tblPrEx>
-          <w:tblCellMar>
-            <w:top w:w="0" w:type="dxa"/>
-            <w:bottom w:w="0" w:type="dxa"/>
-          </w:tblCellMar>
-        </w:tblPrEx>
         <w:tc>
           <w:tcPr>
             <w:tcW w:w="546" w:type="dxa"/>
@@ -16341,21 +15741,12 @@
             </w:r>
             <w:proofErr w:type="spellEnd"/>
             <w:r>
-              <w:t xml:space="preserve"> </w:t>
-            </w:r>
-            <w:r>
-              <w:t>compilato.</w:t>
+              <w:t xml:space="preserve"> compilato.</w:t>
             </w:r>
           </w:p>
         </w:tc>
       </w:tr>
       <w:tr>
-        <w:tblPrEx>
-          <w:tblCellMar>
-            <w:top w:w="0" w:type="dxa"/>
-            <w:bottom w:w="0" w:type="dxa"/>
-          </w:tblCellMar>
-        </w:tblPrEx>
         <w:tc>
           <w:tcPr>
             <w:tcW w:w="546" w:type="dxa"/>
@@ -16477,12 +15868,6 @@
         </w:tc>
       </w:tr>
       <w:tr>
-        <w:tblPrEx>
-          <w:tblCellMar>
-            <w:top w:w="0" w:type="dxa"/>
-            <w:bottom w:w="0" w:type="dxa"/>
-          </w:tblCellMar>
-        </w:tblPrEx>
         <w:tc>
           <w:tcPr>
             <w:tcW w:w="546" w:type="dxa"/>
@@ -16548,21 +15933,12 @@
           </w:tcPr>
           <w:p>
             <w:r>
-              <w:t xml:space="preserve">Salva la recensione </w:t>
-            </w:r>
-            <w:r>
-              <w:t>dell’utente</w:t>
+              <w:t>Salva la recensione dell’utente</w:t>
             </w:r>
           </w:p>
         </w:tc>
       </w:tr>
       <w:tr>
-        <w:tblPrEx>
-          <w:tblCellMar>
-            <w:top w:w="0" w:type="dxa"/>
-            <w:bottom w:w="0" w:type="dxa"/>
-          </w:tblCellMar>
-        </w:tblPrEx>
         <w:tc>
           <w:tcPr>
             <w:tcW w:w="546" w:type="dxa"/>
@@ -16634,12 +16010,6 @@
         </w:tc>
       </w:tr>
       <w:tr>
-        <w:tblPrEx>
-          <w:tblCellMar>
-            <w:top w:w="0" w:type="dxa"/>
-            <w:bottom w:w="0" w:type="dxa"/>
-          </w:tblCellMar>
-        </w:tblPrEx>
         <w:tc>
           <w:tcPr>
             <w:tcW w:w="9855" w:type="dxa"/>
@@ -16665,12 +16035,6 @@
         </w:tc>
       </w:tr>
       <w:tr>
-        <w:tblPrEx>
-          <w:tblCellMar>
-            <w:top w:w="0" w:type="dxa"/>
-            <w:bottom w:w="0" w:type="dxa"/>
-          </w:tblCellMar>
-        </w:tblPrEx>
         <w:tc>
           <w:tcPr>
             <w:tcW w:w="9855" w:type="dxa"/>
@@ -16695,7 +16059,6 @@
                 <w:b/>
                 <w:bCs/>
               </w:rPr>
-              <w:lastRenderedPageBreak/>
               <w:t xml:space="preserve">I Scenario/Flusso di eventi Alternativo:  </w:t>
             </w:r>
             <w:r>
@@ -16705,12 +16068,6 @@
         </w:tc>
       </w:tr>
       <w:tr>
-        <w:tblPrEx>
-          <w:tblCellMar>
-            <w:top w:w="0" w:type="dxa"/>
-            <w:bottom w:w="0" w:type="dxa"/>
-          </w:tblCellMar>
-        </w:tblPrEx>
         <w:tc>
           <w:tcPr>
             <w:tcW w:w="1387" w:type="dxa"/>
@@ -16802,21 +16159,12 @@
               <w:spacing w:after="0"/>
             </w:pPr>
             <w:r>
-              <w:t xml:space="preserve">Visualizza un messaggio di errore che segnala </w:t>
-            </w:r>
-            <w:r>
-              <w:t>all’utente che non ha inserito un punteggio</w:t>
+              <w:t>Visualizza un messaggio di errore che segnala all’utente che non ha inserito un punteggio</w:t>
             </w:r>
           </w:p>
         </w:tc>
       </w:tr>
       <w:tr>
-        <w:tblPrEx>
-          <w:tblCellMar>
-            <w:top w:w="0" w:type="dxa"/>
-            <w:bottom w:w="0" w:type="dxa"/>
-          </w:tblCellMar>
-        </w:tblPrEx>
         <w:tc>
           <w:tcPr>
             <w:tcW w:w="1387" w:type="dxa"/>
@@ -16913,12 +16261,6 @@
         </w:tc>
       </w:tr>
       <w:tr>
-        <w:tblPrEx>
-          <w:tblCellMar>
-            <w:top w:w="0" w:type="dxa"/>
-            <w:bottom w:w="0" w:type="dxa"/>
-          </w:tblCellMar>
-        </w:tblPrEx>
         <w:tc>
           <w:tcPr>
             <w:tcW w:w="9855" w:type="dxa"/>
@@ -16945,12 +16287,6 @@
         </w:tc>
       </w:tr>
       <w:tr>
-        <w:tblPrEx>
-          <w:tblCellMar>
-            <w:top w:w="0" w:type="dxa"/>
-            <w:bottom w:w="0" w:type="dxa"/>
-          </w:tblCellMar>
-        </w:tblPrEx>
         <w:tc>
           <w:tcPr>
             <w:tcW w:w="9855" w:type="dxa"/>
@@ -16984,12 +16320,6 @@
         </w:tc>
       </w:tr>
       <w:tr>
-        <w:tblPrEx>
-          <w:tblCellMar>
-            <w:top w:w="0" w:type="dxa"/>
-            <w:bottom w:w="0" w:type="dxa"/>
-          </w:tblCellMar>
-        </w:tblPrEx>
         <w:tc>
           <w:tcPr>
             <w:tcW w:w="1387" w:type="dxa"/>
@@ -17081,21 +16411,12 @@
               <w:spacing w:after="0"/>
             </w:pPr>
             <w:r>
-              <w:t xml:space="preserve">Visualizza un messaggio di </w:t>
-            </w:r>
-            <w:r>
-              <w:t>errore all’utente che segnala la descrizione ha superato i 256 caratteri, pertanto deve rimuovere alcuni caratteri.</w:t>
+              <w:t>Visualizza un messaggio di errore all’utente che segnala la descrizione ha superato i 256 caratteri, pertanto deve rimuovere alcuni caratteri.</w:t>
             </w:r>
           </w:p>
         </w:tc>
       </w:tr>
       <w:tr>
-        <w:tblPrEx>
-          <w:tblCellMar>
-            <w:top w:w="0" w:type="dxa"/>
-            <w:bottom w:w="0" w:type="dxa"/>
-          </w:tblCellMar>
-        </w:tblPrEx>
         <w:tc>
           <w:tcPr>
             <w:tcW w:w="1387" w:type="dxa"/>
@@ -17194,12 +16515,6 @@
         </w:tc>
       </w:tr>
       <w:tr>
-        <w:tblPrEx>
-          <w:tblCellMar>
-            <w:top w:w="0" w:type="dxa"/>
-            <w:bottom w:w="0" w:type="dxa"/>
-          </w:tblCellMar>
-        </w:tblPrEx>
         <w:tc>
           <w:tcPr>
             <w:tcW w:w="9855" w:type="dxa"/>
@@ -17226,12 +16541,6 @@
         </w:tc>
       </w:tr>
       <w:tr>
-        <w:tblPrEx>
-          <w:tblCellMar>
-            <w:top w:w="0" w:type="dxa"/>
-            <w:bottom w:w="0" w:type="dxa"/>
-          </w:tblCellMar>
-        </w:tblPrEx>
         <w:tc>
           <w:tcPr>
             <w:tcW w:w="9855" w:type="dxa"/>
@@ -17262,21 +16571,12 @@
               <w:t xml:space="preserve">II Scenario/Flusso di eventi Alternativo:  </w:t>
             </w:r>
             <w:r>
-              <w:t xml:space="preserve">l’utente ha già </w:t>
-            </w:r>
-            <w:r>
-              <w:t>effettuato una recensione al contenuto in precedenza</w:t>
+              <w:t>l’utente ha già effettuato una recensione al contenuto in precedenza</w:t>
             </w:r>
           </w:p>
         </w:tc>
       </w:tr>
       <w:tr>
-        <w:tblPrEx>
-          <w:tblCellMar>
-            <w:top w:w="0" w:type="dxa"/>
-            <w:bottom w:w="0" w:type="dxa"/>
-          </w:tblCellMar>
-        </w:tblPrEx>
         <w:tc>
           <w:tcPr>
             <w:tcW w:w="1413" w:type="dxa"/>
@@ -17308,6 +16608,7 @@
                 <w:b/>
                 <w:bCs/>
               </w:rPr>
+              <w:lastRenderedPageBreak/>
               <w:t>5.c1</w:t>
             </w:r>
           </w:p>
@@ -17375,12 +16676,6 @@
         </w:tc>
       </w:tr>
       <w:tr>
-        <w:tblPrEx>
-          <w:tblCellMar>
-            <w:top w:w="0" w:type="dxa"/>
-            <w:bottom w:w="0" w:type="dxa"/>
-          </w:tblCellMar>
-        </w:tblPrEx>
         <w:tc>
           <w:tcPr>
             <w:tcW w:w="1413" w:type="dxa"/>
@@ -17480,12 +16775,6 @@
         </w:tc>
       </w:tr>
       <w:tr>
-        <w:tblPrEx>
-          <w:tblCellMar>
-            <w:top w:w="0" w:type="dxa"/>
-            <w:bottom w:w="0" w:type="dxa"/>
-          </w:tblCellMar>
-        </w:tblPrEx>
         <w:tc>
           <w:tcPr>
             <w:tcW w:w="9855" w:type="dxa"/>
@@ -17512,12 +16801,6 @@
         </w:tc>
       </w:tr>
       <w:tr>
-        <w:tblPrEx>
-          <w:tblCellMar>
-            <w:top w:w="0" w:type="dxa"/>
-            <w:bottom w:w="0" w:type="dxa"/>
-          </w:tblCellMar>
-        </w:tblPrEx>
         <w:tc>
           <w:tcPr>
             <w:tcW w:w="9855" w:type="dxa"/>
@@ -17542,25 +16825,12 @@
                 <w:b/>
                 <w:bCs/>
               </w:rPr>
-              <w:t xml:space="preserve">I </w:t>
-            </w:r>
-            <w:r>
-              <w:rPr>
-                <w:b/>
-                <w:bCs/>
-              </w:rPr>
-              <w:t>Scenario/Flusso di eventi di ERRORE:  sistema non riesce ad effettuare il salvataggio dei dati</w:t>
+              <w:t>I Scenario/Flusso di eventi di ERRORE:  sistema non riesce ad effettuare il salvataggio dei dati</w:t>
             </w:r>
           </w:p>
         </w:tc>
       </w:tr>
       <w:tr>
-        <w:tblPrEx>
-          <w:tblCellMar>
-            <w:top w:w="0" w:type="dxa"/>
-            <w:bottom w:w="0" w:type="dxa"/>
-          </w:tblCellMar>
-        </w:tblPrEx>
         <w:tc>
           <w:tcPr>
             <w:tcW w:w="1387" w:type="dxa"/>
@@ -17655,12 +16925,6 @@
         </w:tc>
       </w:tr>
       <w:tr>
-        <w:tblPrEx>
-          <w:tblCellMar>
-            <w:top w:w="0" w:type="dxa"/>
-            <w:bottom w:w="0" w:type="dxa"/>
-          </w:tblCellMar>
-        </w:tblPrEx>
         <w:tc>
           <w:tcPr>
             <w:tcW w:w="1387" w:type="dxa"/>
@@ -17725,14 +16989,7 @@
                 <w:b/>
                 <w:bCs/>
               </w:rPr>
-              <w:t xml:space="preserve"> </w:t>
-            </w:r>
-            <w:r>
-              <w:rPr>
-                <w:b/>
-                <w:bCs/>
-              </w:rPr>
-              <w:t>Sistema:</w:t>
+              <w:t xml:space="preserve"> Sistema:</w:t>
             </w:r>
           </w:p>
         </w:tc>
@@ -17762,12 +17019,6 @@
         </w:tc>
       </w:tr>
       <w:tr>
-        <w:tblPrEx>
-          <w:tblCellMar>
-            <w:top w:w="0" w:type="dxa"/>
-            <w:bottom w:w="0" w:type="dxa"/>
-          </w:tblCellMar>
-        </w:tblPrEx>
         <w:tc>
           <w:tcPr>
             <w:tcW w:w="9855" w:type="dxa"/>
@@ -17790,12 +17041,6 @@
         </w:tc>
       </w:tr>
       <w:tr>
-        <w:tblPrEx>
-          <w:tblCellMar>
-            <w:top w:w="0" w:type="dxa"/>
-            <w:bottom w:w="0" w:type="dxa"/>
-          </w:tblCellMar>
-        </w:tblPrEx>
         <w:tc>
           <w:tcPr>
             <w:tcW w:w="9855" w:type="dxa"/>
@@ -17826,12 +17071,6 @@
         </w:tc>
       </w:tr>
       <w:tr>
-        <w:tblPrEx>
-          <w:tblCellMar>
-            <w:top w:w="0" w:type="dxa"/>
-            <w:bottom w:w="0" w:type="dxa"/>
-          </w:tblCellMar>
-        </w:tblPrEx>
         <w:tc>
           <w:tcPr>
             <w:tcW w:w="2775" w:type="dxa"/>
@@ -17937,6 +17176,69 @@
       <w:bookmarkStart w:id="70" w:name="_Toc90137631"/>
       <w:bookmarkStart w:id="71" w:name="_Toc90139429"/>
       <w:bookmarkStart w:id="72" w:name="_Toc90236302"/>
+      <w:r>
+        <w:rPr>
+          <w:noProof/>
+          <w:sz w:val="32"/>
+          <w:szCs w:val="32"/>
+        </w:rPr>
+        <w:lastRenderedPageBreak/>
+        <w:drawing>
+          <wp:anchor distT="0" distB="0" distL="114300" distR="114300" simplePos="0" relativeHeight="251680768" behindDoc="0" locked="0" layoutInCell="1" allowOverlap="1" wp14:anchorId="22B5B8E8" wp14:editId="7603110A">
+            <wp:simplePos x="0" y="0"/>
+            <wp:positionH relativeFrom="column">
+              <wp:posOffset>685800</wp:posOffset>
+            </wp:positionH>
+            <wp:positionV relativeFrom="page">
+              <wp:posOffset>1783080</wp:posOffset>
+            </wp:positionV>
+            <wp:extent cx="4998720" cy="4046220"/>
+            <wp:effectExtent l="0" t="0" r="0" b="0"/>
+            <wp:wrapTopAndBottom/>
+            <wp:docPr id="23" name="Immagine 23"/>
+            <wp:cNvGraphicFramePr>
+              <a:graphicFrameLocks xmlns:a="http://schemas.openxmlformats.org/drawingml/2006/main" noChangeAspect="1"/>
+            </wp:cNvGraphicFramePr>
+            <a:graphic xmlns:a="http://schemas.openxmlformats.org/drawingml/2006/main">
+              <a:graphicData uri="http://schemas.openxmlformats.org/drawingml/2006/picture">
+                <pic:pic xmlns:pic="http://schemas.openxmlformats.org/drawingml/2006/picture">
+                  <pic:nvPicPr>
+                    <pic:cNvPr id="23" name="Immagine 23"/>
+                    <pic:cNvPicPr/>
+                  </pic:nvPicPr>
+                  <pic:blipFill>
+                    <a:blip r:embed="rId14">
+                      <a:extLst>
+                        <a:ext uri="{28A0092B-C50C-407E-A947-70E740481C1C}">
+                          <a14:useLocalDpi xmlns:a14="http://schemas.microsoft.com/office/drawing/2010/main" val="0"/>
+                        </a:ext>
+                      </a:extLst>
+                    </a:blip>
+                    <a:stretch>
+                      <a:fillRect/>
+                    </a:stretch>
+                  </pic:blipFill>
+                  <pic:spPr>
+                    <a:xfrm>
+                      <a:off x="0" y="0"/>
+                      <a:ext cx="4998720" cy="4046220"/>
+                    </a:xfrm>
+                    <a:prstGeom prst="rect">
+                      <a:avLst/>
+                    </a:prstGeom>
+                  </pic:spPr>
+                </pic:pic>
+              </a:graphicData>
+            </a:graphic>
+            <wp14:sizeRelH relativeFrom="margin">
+              <wp14:pctWidth>0</wp14:pctWidth>
+            </wp14:sizeRelH>
+            <wp14:sizeRelV relativeFrom="margin">
+              <wp14:pctHeight>0</wp14:pctHeight>
+            </wp14:sizeRelV>
+          </wp:anchor>
+        </w:drawing>
+      </w:r>
       <w:r>
         <w:rPr>
           <w:sz w:val="32"/>
@@ -17972,12 +17274,6 @@
         <w:gridCol w:w="63"/>
       </w:tblGrid>
       <w:tr>
-        <w:tblPrEx>
-          <w:tblCellMar>
-            <w:top w:w="0" w:type="dxa"/>
-            <w:bottom w:w="0" w:type="dxa"/>
-          </w:tblCellMar>
-        </w:tblPrEx>
         <w:trPr>
           <w:trHeight w:val="143"/>
         </w:trPr>
@@ -18164,12 +17460,6 @@
         </w:tc>
       </w:tr>
       <w:tr>
-        <w:tblPrEx>
-          <w:tblCellMar>
-            <w:top w:w="0" w:type="dxa"/>
-            <w:bottom w:w="0" w:type="dxa"/>
-          </w:tblCellMar>
-        </w:tblPrEx>
         <w:trPr>
           <w:trHeight w:val="270"/>
         </w:trPr>
@@ -18338,12 +17628,6 @@
         </w:tc>
       </w:tr>
       <w:tr>
-        <w:tblPrEx>
-          <w:tblCellMar>
-            <w:top w:w="0" w:type="dxa"/>
-            <w:bottom w:w="0" w:type="dxa"/>
-          </w:tblCellMar>
-        </w:tblPrEx>
         <w:trPr>
           <w:trHeight w:val="270"/>
         </w:trPr>
@@ -18474,48 +17758,34 @@
                 <w:i/>
                 <w:iCs/>
               </w:rPr>
-              <w:t xml:space="preserve">N. </w:t>
-            </w:r>
-            <w:r>
+              <w:t>N. Cacace</w:t>
+            </w:r>
+          </w:p>
+        </w:tc>
+        <w:tc>
+          <w:tcPr>
+            <w:tcW w:w="63" w:type="dxa"/>
+            <w:shd w:val="clear" w:color="auto" w:fill="auto"/>
+            <w:tcMar>
+              <w:top w:w="0" w:type="dxa"/>
+              <w:left w:w="10" w:type="dxa"/>
+              <w:bottom w:w="0" w:type="dxa"/>
+              <w:right w:w="10" w:type="dxa"/>
+            </w:tcMar>
+          </w:tcPr>
+          <w:p>
+            <w:pPr>
+              <w:spacing w:after="0"/>
               <w:rPr>
                 <w:bCs/>
                 <w:i/>
                 <w:iCs/>
               </w:rPr>
-              <w:t>Cacace</w:t>
-            </w:r>
-          </w:p>
-        </w:tc>
-        <w:tc>
-          <w:tcPr>
-            <w:tcW w:w="63" w:type="dxa"/>
-            <w:shd w:val="clear" w:color="auto" w:fill="auto"/>
-            <w:tcMar>
-              <w:top w:w="0" w:type="dxa"/>
-              <w:left w:w="10" w:type="dxa"/>
-              <w:bottom w:w="0" w:type="dxa"/>
-              <w:right w:w="10" w:type="dxa"/>
-            </w:tcMar>
-          </w:tcPr>
-          <w:p>
-            <w:pPr>
-              <w:spacing w:after="0"/>
-              <w:rPr>
-                <w:bCs/>
-                <w:i/>
-                <w:iCs/>
-              </w:rPr>
             </w:pPr>
           </w:p>
         </w:tc>
       </w:tr>
       <w:tr>
-        <w:tblPrEx>
-          <w:tblCellMar>
-            <w:top w:w="0" w:type="dxa"/>
-            <w:bottom w:w="0" w:type="dxa"/>
-          </w:tblCellMar>
-        </w:tblPrEx>
         <w:trPr>
           <w:trHeight w:val="283"/>
         </w:trPr>
@@ -18615,12 +17885,6 @@
         </w:tc>
       </w:tr>
       <w:tr>
-        <w:tblPrEx>
-          <w:tblCellMar>
-            <w:top w:w="0" w:type="dxa"/>
-            <w:bottom w:w="0" w:type="dxa"/>
-          </w:tblCellMar>
-        </w:tblPrEx>
         <w:trPr>
           <w:trHeight w:val="283"/>
         </w:trPr>
@@ -18720,12 +17984,6 @@
         </w:tc>
       </w:tr>
       <w:tr>
-        <w:tblPrEx>
-          <w:tblCellMar>
-            <w:top w:w="0" w:type="dxa"/>
-            <w:bottom w:w="0" w:type="dxa"/>
-          </w:tblCellMar>
-        </w:tblPrEx>
         <w:trPr>
           <w:trHeight w:val="283"/>
         </w:trPr>
@@ -18810,12 +18068,6 @@
         </w:tc>
       </w:tr>
       <w:tr>
-        <w:tblPrEx>
-          <w:tblCellMar>
-            <w:top w:w="0" w:type="dxa"/>
-            <w:bottom w:w="0" w:type="dxa"/>
-          </w:tblCellMar>
-        </w:tblPrEx>
         <w:trPr>
           <w:trHeight w:val="283"/>
         </w:trPr>
@@ -18888,10 +18140,7 @@
               <w:t>È</w:t>
             </w:r>
             <w:r>
-              <w:t xml:space="preserve"> visualizzato il </w:t>
-            </w:r>
-            <w:r>
-              <w:t>comando per effettuare l’aggiunta del contenuto.</w:t>
+              <w:t xml:space="preserve"> visualizzato il comando per effettuare l’aggiunta del contenuto.</w:t>
             </w:r>
           </w:p>
         </w:tc>
@@ -18914,12 +18163,6 @@
         </w:tc>
       </w:tr>
       <w:tr>
-        <w:tblPrEx>
-          <w:tblCellMar>
-            <w:top w:w="0" w:type="dxa"/>
-            <w:bottom w:w="0" w:type="dxa"/>
-          </w:tblCellMar>
-        </w:tblPrEx>
         <w:trPr>
           <w:trHeight w:val="283"/>
         </w:trPr>
@@ -18971,7 +18214,6 @@
               <w:spacing w:after="0"/>
             </w:pPr>
             <w:r>
-              <w:lastRenderedPageBreak/>
               <w:t xml:space="preserve">                       On success</w:t>
             </w:r>
           </w:p>
@@ -19002,7 +18244,6 @@
               <w:rPr>
                 <w:bCs/>
               </w:rPr>
-              <w:lastRenderedPageBreak/>
               <w:t>Il contenuto è stato aggiunto ed è visualizzabile agli utenti.</w:t>
             </w:r>
           </w:p>
@@ -19026,12 +18267,6 @@
         </w:tc>
       </w:tr>
       <w:tr>
-        <w:tblPrEx>
-          <w:tblCellMar>
-            <w:top w:w="0" w:type="dxa"/>
-            <w:bottom w:w="0" w:type="dxa"/>
-          </w:tblCellMar>
-        </w:tblPrEx>
         <w:trPr>
           <w:trHeight w:val="283"/>
         </w:trPr>
@@ -19118,13 +18353,7 @@
               <w:rPr>
                 <w:bCs/>
               </w:rPr>
-              <w:t xml:space="preserve">Nessun contenuto è stato </w:t>
-            </w:r>
-            <w:r>
-              <w:rPr>
-                <w:bCs/>
-              </w:rPr>
-              <w:t>aggiunto.</w:t>
+              <w:t>Nessun contenuto è stato aggiunto.</w:t>
             </w:r>
           </w:p>
         </w:tc>
@@ -19147,12 +18376,6 @@
         </w:tc>
       </w:tr>
       <w:tr>
-        <w:tblPrEx>
-          <w:tblCellMar>
-            <w:top w:w="0" w:type="dxa"/>
-            <w:bottom w:w="0" w:type="dxa"/>
-          </w:tblCellMar>
-        </w:tblPrEx>
         <w:trPr>
           <w:trHeight w:val="283"/>
         </w:trPr>
@@ -19245,12 +18468,6 @@
         </w:tc>
       </w:tr>
       <w:tr>
-        <w:tblPrEx>
-          <w:tblCellMar>
-            <w:top w:w="0" w:type="dxa"/>
-            <w:bottom w:w="0" w:type="dxa"/>
-          </w:tblCellMar>
-        </w:tblPrEx>
         <w:trPr>
           <w:trHeight w:val="283"/>
         </w:trPr>
@@ -19331,12 +18548,6 @@
         </w:tc>
       </w:tr>
       <w:tr>
-        <w:tblPrEx>
-          <w:tblCellMar>
-            <w:top w:w="0" w:type="dxa"/>
-            <w:bottom w:w="0" w:type="dxa"/>
-          </w:tblCellMar>
-        </w:tblPrEx>
         <w:trPr>
           <w:trHeight w:val="283"/>
         </w:trPr>
@@ -19422,12 +18633,6 @@
         </w:tc>
       </w:tr>
       <w:tr>
-        <w:tblPrEx>
-          <w:tblCellMar>
-            <w:top w:w="0" w:type="dxa"/>
-            <w:bottom w:w="0" w:type="dxa"/>
-          </w:tblCellMar>
-        </w:tblPrEx>
         <w:trPr>
           <w:trHeight w:val="283"/>
         </w:trPr>
@@ -19522,12 +18727,6 @@
         </w:tc>
       </w:tr>
       <w:tr>
-        <w:tblPrEx>
-          <w:tblCellMar>
-            <w:top w:w="0" w:type="dxa"/>
-            <w:bottom w:w="0" w:type="dxa"/>
-          </w:tblCellMar>
-        </w:tblPrEx>
         <w:tc>
           <w:tcPr>
             <w:tcW w:w="9860" w:type="dxa"/>
@@ -19592,12 +18791,6 @@
         </w:tc>
       </w:tr>
       <w:tr>
-        <w:tblPrEx>
-          <w:tblCellMar>
-            <w:top w:w="0" w:type="dxa"/>
-            <w:bottom w:w="0" w:type="dxa"/>
-          </w:tblCellMar>
-        </w:tblPrEx>
         <w:tc>
           <w:tcPr>
             <w:tcW w:w="539" w:type="dxa"/>
@@ -19620,6 +18813,7 @@
               <w:spacing w:after="0"/>
             </w:pPr>
             <w:r>
+              <w:lastRenderedPageBreak/>
               <w:t>1</w:t>
             </w:r>
           </w:p>
@@ -19675,10 +18869,7 @@
               <w:spacing w:after="0"/>
             </w:pPr>
             <w:r>
-              <w:t xml:space="preserve">Richiede di poter aggiungere un nuovo contenuto presso il sito </w:t>
-            </w:r>
-            <w:r>
-              <w:t>attraverso l’apposito comando.</w:t>
+              <w:t>Richiede di poter aggiungere un nuovo contenuto presso il sito attraverso l’apposito comando.</w:t>
             </w:r>
           </w:p>
         </w:tc>
@@ -19701,12 +18892,6 @@
         </w:tc>
       </w:tr>
       <w:tr>
-        <w:tblPrEx>
-          <w:tblCellMar>
-            <w:top w:w="0" w:type="dxa"/>
-            <w:bottom w:w="0" w:type="dxa"/>
-          </w:tblCellMar>
-        </w:tblPrEx>
         <w:tc>
           <w:tcPr>
             <w:tcW w:w="539" w:type="dxa"/>
@@ -19832,10 +19017,7 @@
               <w:spacing w:after="0"/>
             </w:pPr>
             <w:r>
-              <w:t xml:space="preserve">•Regista </w:t>
-            </w:r>
-            <w:r>
-              <w:t>(obbligatorio).</w:t>
+              <w:t>•Regista (obbligatorio).</w:t>
             </w:r>
           </w:p>
           <w:p>
@@ -19890,12 +19072,6 @@
         </w:tc>
       </w:tr>
       <w:tr>
-        <w:tblPrEx>
-          <w:tblCellMar>
-            <w:top w:w="0" w:type="dxa"/>
-            <w:bottom w:w="0" w:type="dxa"/>
-          </w:tblCellMar>
-        </w:tblPrEx>
         <w:tc>
           <w:tcPr>
             <w:tcW w:w="539" w:type="dxa"/>
@@ -20004,12 +19180,6 @@
         </w:tc>
       </w:tr>
       <w:tr>
-        <w:tblPrEx>
-          <w:tblCellMar>
-            <w:top w:w="0" w:type="dxa"/>
-            <w:bottom w:w="0" w:type="dxa"/>
-          </w:tblCellMar>
-        </w:tblPrEx>
         <w:trPr>
           <w:trHeight w:val="1089"/>
         </w:trPr>
@@ -20145,12 +19315,6 @@
         </w:tc>
       </w:tr>
       <w:tr>
-        <w:tblPrEx>
-          <w:tblCellMar>
-            <w:top w:w="0" w:type="dxa"/>
-            <w:bottom w:w="0" w:type="dxa"/>
-          </w:tblCellMar>
-        </w:tblPrEx>
         <w:trPr>
           <w:trHeight w:val="1089"/>
         </w:trPr>
@@ -20262,12 +19426,6 @@
         </w:tc>
       </w:tr>
       <w:tr>
-        <w:tblPrEx>
-          <w:tblCellMar>
-            <w:top w:w="0" w:type="dxa"/>
-            <w:bottom w:w="0" w:type="dxa"/>
-          </w:tblCellMar>
-        </w:tblPrEx>
         <w:trPr>
           <w:trHeight w:val="708"/>
         </w:trPr>
@@ -20353,13 +19511,7 @@
               <w:rPr>
                 <w:iCs/>
               </w:rPr>
-              <w:t xml:space="preserve">Mostra un avviso che informa l’utente </w:t>
-            </w:r>
-            <w:r>
-              <w:rPr>
-                <w:iCs/>
-              </w:rPr>
-              <w:t>amministratore dell’aggiunta del contenuto avvenuta con successo e lo trasferisce alla home page.</w:t>
+              <w:t>Mostra un avviso che informa l’utente amministratore dell’aggiunta del contenuto avvenuta con successo e lo trasferisce alla home page.</w:t>
             </w:r>
           </w:p>
         </w:tc>
@@ -20385,12 +19537,6 @@
         </w:tc>
       </w:tr>
       <w:tr>
-        <w:tblPrEx>
-          <w:tblCellMar>
-            <w:top w:w="0" w:type="dxa"/>
-            <w:bottom w:w="0" w:type="dxa"/>
-          </w:tblCellMar>
-        </w:tblPrEx>
         <w:tc>
           <w:tcPr>
             <w:tcW w:w="9860" w:type="dxa"/>
@@ -20434,12 +19580,6 @@
         </w:tc>
       </w:tr>
       <w:tr>
-        <w:tblPrEx>
-          <w:tblCellMar>
-            <w:top w:w="0" w:type="dxa"/>
-            <w:bottom w:w="0" w:type="dxa"/>
-          </w:tblCellMar>
-        </w:tblPrEx>
         <w:tc>
           <w:tcPr>
             <w:tcW w:w="9860" w:type="dxa"/>
@@ -20493,12 +19633,6 @@
         </w:tc>
       </w:tr>
       <w:tr>
-        <w:tblPrEx>
-          <w:tblCellMar>
-            <w:top w:w="0" w:type="dxa"/>
-            <w:bottom w:w="0" w:type="dxa"/>
-          </w:tblCellMar>
-        </w:tblPrEx>
         <w:tc>
           <w:tcPr>
             <w:tcW w:w="2127" w:type="dxa"/>
@@ -20592,21 +19726,12 @@
               <w:spacing w:after="0"/>
             </w:pPr>
             <w:r>
-              <w:t xml:space="preserve">Visualizza un messaggio di errore che </w:t>
-            </w:r>
-            <w:r>
-              <w:t>segnala all’utente amministratore che non ha inserito tutti i dati necessari.</w:t>
+              <w:t>Visualizza un messaggio di errore che segnala all’utente amministratore che non ha inserito tutti i dati necessari.</w:t>
             </w:r>
           </w:p>
         </w:tc>
       </w:tr>
       <w:tr>
-        <w:tblPrEx>
-          <w:tblCellMar>
-            <w:top w:w="0" w:type="dxa"/>
-            <w:bottom w:w="0" w:type="dxa"/>
-          </w:tblCellMar>
-        </w:tblPrEx>
         <w:tc>
           <w:tcPr>
             <w:tcW w:w="2127" w:type="dxa"/>
@@ -20714,12 +19839,6 @@
         </w:tc>
       </w:tr>
       <w:tr>
-        <w:tblPrEx>
-          <w:tblCellMar>
-            <w:top w:w="0" w:type="dxa"/>
-            <w:bottom w:w="0" w:type="dxa"/>
-          </w:tblCellMar>
-        </w:tblPrEx>
         <w:tc>
           <w:tcPr>
             <w:tcW w:w="9923" w:type="dxa"/>
@@ -20746,12 +19865,6 @@
         </w:tc>
       </w:tr>
       <w:tr>
-        <w:tblPrEx>
-          <w:tblCellMar>
-            <w:top w:w="0" w:type="dxa"/>
-            <w:bottom w:w="0" w:type="dxa"/>
-          </w:tblCellMar>
-        </w:tblPrEx>
         <w:tc>
           <w:tcPr>
             <w:tcW w:w="9923" w:type="dxa"/>
@@ -20782,21 +19895,12 @@
               <w:t xml:space="preserve">II Scenario/Flusso di eventi Alternativo:  </w:t>
             </w:r>
             <w:r>
-              <w:t xml:space="preserve">il contenuto inserito dall’amministratore è già presente nel </w:t>
-            </w:r>
-            <w:r>
-              <w:t>catalogo</w:t>
+              <w:t>il contenuto inserito dall’amministratore è già presente nel catalogo</w:t>
             </w:r>
           </w:p>
         </w:tc>
       </w:tr>
       <w:tr>
-        <w:tblPrEx>
-          <w:tblCellMar>
-            <w:top w:w="0" w:type="dxa"/>
-            <w:bottom w:w="0" w:type="dxa"/>
-          </w:tblCellMar>
-        </w:tblPrEx>
         <w:tc>
           <w:tcPr>
             <w:tcW w:w="2127" w:type="dxa"/>
@@ -20896,12 +20000,6 @@
         </w:tc>
       </w:tr>
       <w:tr>
-        <w:tblPrEx>
-          <w:tblCellMar>
-            <w:top w:w="0" w:type="dxa"/>
-            <w:bottom w:w="0" w:type="dxa"/>
-          </w:tblCellMar>
-        </w:tblPrEx>
         <w:tc>
           <w:tcPr>
             <w:tcW w:w="2127" w:type="dxa"/>
@@ -20933,7 +20031,6 @@
                 <w:b/>
                 <w:bCs/>
               </w:rPr>
-              <w:lastRenderedPageBreak/>
               <w:t>4.b2</w:t>
             </w:r>
           </w:p>
@@ -21010,12 +20107,6 @@
         </w:tc>
       </w:tr>
       <w:tr>
-        <w:tblPrEx>
-          <w:tblCellMar>
-            <w:top w:w="0" w:type="dxa"/>
-            <w:bottom w:w="0" w:type="dxa"/>
-          </w:tblCellMar>
-        </w:tblPrEx>
         <w:tc>
           <w:tcPr>
             <w:tcW w:w="9923" w:type="dxa"/>
@@ -21042,12 +20133,6 @@
         </w:tc>
       </w:tr>
       <w:tr>
-        <w:tblPrEx>
-          <w:tblCellMar>
-            <w:top w:w="0" w:type="dxa"/>
-            <w:bottom w:w="0" w:type="dxa"/>
-          </w:tblCellMar>
-        </w:tblPrEx>
         <w:tc>
           <w:tcPr>
             <w:tcW w:w="9923" w:type="dxa"/>
@@ -21075,14 +20160,7 @@
                 <w:b/>
                 <w:bCs/>
               </w:rPr>
-              <w:t xml:space="preserve">II Scenario/Flusso di eventi </w:t>
-            </w:r>
-            <w:r>
-              <w:rPr>
-                <w:b/>
-                <w:bCs/>
-              </w:rPr>
-              <w:t xml:space="preserve">Alternativo:  </w:t>
+              <w:t xml:space="preserve">II Scenario/Flusso di eventi Alternativo:  </w:t>
             </w:r>
             <w:r>
               <w:t>il formato dell’immagine inserita non è adeguato.</w:t>
@@ -21091,12 +20169,6 @@
         </w:tc>
       </w:tr>
       <w:tr>
-        <w:tblPrEx>
-          <w:tblCellMar>
-            <w:top w:w="0" w:type="dxa"/>
-            <w:bottom w:w="0" w:type="dxa"/>
-          </w:tblCellMar>
-        </w:tblPrEx>
         <w:tc>
           <w:tcPr>
             <w:tcW w:w="2127" w:type="dxa"/>
@@ -21196,12 +20268,6 @@
         </w:tc>
       </w:tr>
       <w:tr>
-        <w:tblPrEx>
-          <w:tblCellMar>
-            <w:top w:w="0" w:type="dxa"/>
-            <w:bottom w:w="0" w:type="dxa"/>
-          </w:tblCellMar>
-        </w:tblPrEx>
         <w:tc>
           <w:tcPr>
             <w:tcW w:w="2127" w:type="dxa"/>
@@ -21295,10 +20361,7 @@
               <w:spacing w:after="0"/>
             </w:pPr>
             <w:r>
-              <w:t xml:space="preserve">Resta in attesa di una nuova </w:t>
-            </w:r>
-            <w:r>
-              <w:t xml:space="preserve">sottomissione del </w:t>
+              <w:t xml:space="preserve">Resta in attesa di una nuova sottomissione del </w:t>
             </w:r>
             <w:proofErr w:type="spellStart"/>
             <w:r>
@@ -21312,12 +20375,6 @@
         </w:tc>
       </w:tr>
       <w:tr>
-        <w:tblPrEx>
-          <w:tblCellMar>
-            <w:top w:w="0" w:type="dxa"/>
-            <w:bottom w:w="0" w:type="dxa"/>
-          </w:tblCellMar>
-        </w:tblPrEx>
         <w:tc>
           <w:tcPr>
             <w:tcW w:w="9923" w:type="dxa"/>
@@ -21344,12 +20401,6 @@
         </w:tc>
       </w:tr>
       <w:tr>
-        <w:tblPrEx>
-          <w:tblCellMar>
-            <w:top w:w="0" w:type="dxa"/>
-            <w:bottom w:w="0" w:type="dxa"/>
-          </w:tblCellMar>
-        </w:tblPrEx>
         <w:tc>
           <w:tcPr>
             <w:tcW w:w="9923" w:type="dxa"/>
@@ -21377,6 +20428,7 @@
                 <w:b/>
                 <w:bCs/>
               </w:rPr>
+              <w:lastRenderedPageBreak/>
               <w:t xml:space="preserve">I Scenario/Flusso di eventi di ERRORE:  </w:t>
             </w:r>
             <w:r>
@@ -21386,12 +20438,6 @@
         </w:tc>
       </w:tr>
       <w:tr>
-        <w:tblPrEx>
-          <w:tblCellMar>
-            <w:top w:w="0" w:type="dxa"/>
-            <w:bottom w:w="0" w:type="dxa"/>
-          </w:tblCellMar>
-        </w:tblPrEx>
         <w:tc>
           <w:tcPr>
             <w:tcW w:w="2127" w:type="dxa"/>
@@ -21485,21 +20531,12 @@
               <w:spacing w:after="0"/>
             </w:pPr>
             <w:r>
-              <w:t xml:space="preserve">Visualizza un messaggio di errore all’utente. Il messaggio segnala che non è stato possibile salvare i dati ed </w:t>
-            </w:r>
-            <w:r>
-              <w:t>invita a riprovare più tardi.</w:t>
+              <w:t>Visualizza un messaggio di errore all’utente. Il messaggio segnala che non è stato possibile salvare i dati ed invita a riprovare più tardi.</w:t>
             </w:r>
           </w:p>
         </w:tc>
       </w:tr>
       <w:tr>
-        <w:tblPrEx>
-          <w:tblCellMar>
-            <w:top w:w="0" w:type="dxa"/>
-            <w:bottom w:w="0" w:type="dxa"/>
-          </w:tblCellMar>
-        </w:tblPrEx>
         <w:tc>
           <w:tcPr>
             <w:tcW w:w="9923" w:type="dxa"/>
@@ -21526,12 +20563,6 @@
         </w:tc>
       </w:tr>
       <w:tr>
-        <w:tblPrEx>
-          <w:tblCellMar>
-            <w:top w:w="0" w:type="dxa"/>
-            <w:bottom w:w="0" w:type="dxa"/>
-          </w:tblCellMar>
-        </w:tblPrEx>
         <w:tc>
           <w:tcPr>
             <w:tcW w:w="9923" w:type="dxa"/>
@@ -21565,12 +20596,6 @@
         </w:tc>
       </w:tr>
       <w:tr>
-        <w:tblPrEx>
-          <w:tblCellMar>
-            <w:top w:w="0" w:type="dxa"/>
-            <w:bottom w:w="0" w:type="dxa"/>
-          </w:tblCellMar>
-        </w:tblPrEx>
         <w:tc>
           <w:tcPr>
             <w:tcW w:w="2127" w:type="dxa"/>
@@ -21726,12 +20751,6 @@
         <w:gridCol w:w="7937"/>
       </w:tblGrid>
       <w:tr>
-        <w:tblPrEx>
-          <w:tblCellMar>
-            <w:top w:w="0" w:type="dxa"/>
-            <w:bottom w:w="0" w:type="dxa"/>
-          </w:tblCellMar>
-        </w:tblPrEx>
         <w:tc>
           <w:tcPr>
             <w:tcW w:w="1413" w:type="dxa"/>
@@ -21780,21 +20799,12 @@
               <w:spacing w:after="0"/>
             </w:pPr>
             <w:r>
-              <w:t xml:space="preserve">L’utente è una persona che usufruisce del servizio. Un utente crea e </w:t>
-            </w:r>
-            <w:r>
-              <w:t>gestisce liste e recensioni. (id*)</w:t>
+              <w:t>L’utente è una persona che usufruisce del servizio. Un utente crea e gestisce liste e recensioni. (id*)</w:t>
             </w:r>
           </w:p>
         </w:tc>
       </w:tr>
       <w:tr>
-        <w:tblPrEx>
-          <w:tblCellMar>
-            <w:top w:w="0" w:type="dxa"/>
-            <w:bottom w:w="0" w:type="dxa"/>
-          </w:tblCellMar>
-        </w:tblPrEx>
         <w:tc>
           <w:tcPr>
             <w:tcW w:w="1413" w:type="dxa"/>
@@ -21871,12 +20881,6 @@
         <w:gridCol w:w="7113"/>
       </w:tblGrid>
       <w:tr>
-        <w:tblPrEx>
-          <w:tblCellMar>
-            <w:top w:w="0" w:type="dxa"/>
-            <w:bottom w:w="0" w:type="dxa"/>
-          </w:tblCellMar>
-        </w:tblPrEx>
         <w:tc>
           <w:tcPr>
             <w:tcW w:w="2237" w:type="dxa"/>
@@ -21933,12 +20937,6 @@
         </w:tc>
       </w:tr>
       <w:tr>
-        <w:tblPrEx>
-          <w:tblCellMar>
-            <w:top w:w="0" w:type="dxa"/>
-            <w:bottom w:w="0" w:type="dxa"/>
-          </w:tblCellMar>
-        </w:tblPrEx>
         <w:tc>
           <w:tcPr>
             <w:tcW w:w="2237" w:type="dxa"/>
@@ -21989,10 +20987,7 @@
               <w:spacing w:after="0"/>
             </w:pPr>
             <w:r>
-              <w:t xml:space="preserve">Form usato dall’utente per specificare le </w:t>
-            </w:r>
-            <w:r>
-              <w:t xml:space="preserve">proprietà della nuova lista. Questa </w:t>
+              <w:t xml:space="preserve">Form usato dall’utente per specificare le proprietà della nuova lista. Questa </w:t>
             </w:r>
             <w:proofErr w:type="spellStart"/>
             <w:r>
@@ -22022,12 +21017,6 @@
         </w:tc>
       </w:tr>
       <w:tr>
-        <w:tblPrEx>
-          <w:tblCellMar>
-            <w:top w:w="0" w:type="dxa"/>
-            <w:bottom w:w="0" w:type="dxa"/>
-          </w:tblCellMar>
-        </w:tblPrEx>
         <w:tc>
           <w:tcPr>
             <w:tcW w:w="2237" w:type="dxa"/>
@@ -22078,10 +21067,7 @@
               <w:spacing w:after="0"/>
             </w:pPr>
             <w:r>
-              <w:t>Notifica ricevuta da</w:t>
-            </w:r>
-            <w:r>
-              <w:t>ll’utente riguardo la corretta creazione di una nuova lista</w:t>
+              <w:t>Notifica ricevuta dall’utente riguardo la corretta creazione di una nuova lista</w:t>
             </w:r>
           </w:p>
         </w:tc>
@@ -22107,12 +21093,6 @@
         <w:gridCol w:w="7756"/>
       </w:tblGrid>
       <w:tr>
-        <w:tblPrEx>
-          <w:tblCellMar>
-            <w:top w:w="0" w:type="dxa"/>
-            <w:bottom w:w="0" w:type="dxa"/>
-          </w:tblCellMar>
-        </w:tblPrEx>
         <w:tc>
           <w:tcPr>
             <w:tcW w:w="1594" w:type="dxa"/>
@@ -22136,7 +21116,6 @@
             </w:pPr>
             <w:proofErr w:type="spellStart"/>
             <w:r>
-              <w:lastRenderedPageBreak/>
               <w:t>NewListControl</w:t>
             </w:r>
             <w:proofErr w:type="spellEnd"/>
@@ -22196,10 +21175,7 @@
             </w:r>
             <w:proofErr w:type="spellEnd"/>
             <w:r>
-              <w:t xml:space="preserve"> e lo presenta all’uten</w:t>
-            </w:r>
-            <w:r>
-              <w:t xml:space="preserve">te. Dopo la sottomissione del </w:t>
+              <w:t xml:space="preserve"> e lo presenta all’utente. Dopo la sottomissione del </w:t>
             </w:r>
             <w:proofErr w:type="spellStart"/>
             <w:r>
@@ -22281,12 +21257,6 @@
         <w:gridCol w:w="7937"/>
       </w:tblGrid>
       <w:tr>
-        <w:tblPrEx>
-          <w:tblCellMar>
-            <w:top w:w="0" w:type="dxa"/>
-            <w:bottom w:w="0" w:type="dxa"/>
-          </w:tblCellMar>
-        </w:tblPrEx>
         <w:tc>
           <w:tcPr>
             <w:tcW w:w="1413" w:type="dxa"/>
@@ -22309,6 +21279,7 @@
               <w:spacing w:after="0"/>
             </w:pPr>
             <w:r>
+              <w:lastRenderedPageBreak/>
               <w:t>Contenuto</w:t>
             </w:r>
           </w:p>
@@ -22377,12 +21348,6 @@
         <w:gridCol w:w="7512"/>
       </w:tblGrid>
       <w:tr>
-        <w:tblPrEx>
-          <w:tblCellMar>
-            <w:top w:w="0" w:type="dxa"/>
-            <w:bottom w:w="0" w:type="dxa"/>
-          </w:tblCellMar>
-        </w:tblPrEx>
         <w:tc>
           <w:tcPr>
             <w:tcW w:w="1838" w:type="dxa"/>
@@ -22441,21 +21406,12 @@
             </w:r>
             <w:proofErr w:type="spellEnd"/>
             <w:r>
-              <w:t xml:space="preserve"> contiene I campi per </w:t>
-            </w:r>
-            <w:r>
-              <w:t>specificare titolo e filtri per I contenuti e un bottone per sottomettere la ricerca</w:t>
+              <w:t xml:space="preserve"> contiene I campi per specificare titolo e filtri per I contenuti e un bottone per sottomettere la ricerca</w:t>
             </w:r>
           </w:p>
         </w:tc>
       </w:tr>
       <w:tr>
-        <w:tblPrEx>
-          <w:tblCellMar>
-            <w:top w:w="0" w:type="dxa"/>
-            <w:bottom w:w="0" w:type="dxa"/>
-          </w:tblCellMar>
-        </w:tblPrEx>
         <w:tc>
           <w:tcPr>
             <w:tcW w:w="1838" w:type="dxa"/>
@@ -22537,12 +21493,6 @@
         <w:gridCol w:w="7866"/>
       </w:tblGrid>
       <w:tr>
-        <w:tblPrEx>
-          <w:tblCellMar>
-            <w:top w:w="0" w:type="dxa"/>
-            <w:bottom w:w="0" w:type="dxa"/>
-          </w:tblCellMar>
-        </w:tblPrEx>
         <w:tc>
           <w:tcPr>
             <w:tcW w:w="1484" w:type="dxa"/>
@@ -22593,10 +21543,7 @@
               <w:spacing w:after="0"/>
             </w:pPr>
             <w:r>
-              <w:t>Gestisce la funzione di ricerca. Questo oggetto è crea</w:t>
-            </w:r>
-            <w:r>
-              <w:t xml:space="preserve">to quando viene sottomesso un </w:t>
+              <w:t xml:space="preserve">Gestisce la funzione di ricerca. Questo oggetto è creato quando viene sottomesso un </w:t>
             </w:r>
             <w:proofErr w:type="spellStart"/>
             <w:r>
@@ -22670,12 +21617,6 @@
         <w:gridCol w:w="7937"/>
       </w:tblGrid>
       <w:tr>
-        <w:tblPrEx>
-          <w:tblCellMar>
-            <w:top w:w="0" w:type="dxa"/>
-            <w:bottom w:w="0" w:type="dxa"/>
-          </w:tblCellMar>
-        </w:tblPrEx>
         <w:tc>
           <w:tcPr>
             <w:tcW w:w="1413" w:type="dxa"/>
@@ -22724,21 +21665,12 @@
               <w:spacing w:after="0"/>
             </w:pPr>
             <w:r>
-              <w:t xml:space="preserve">L’utente è una persona che usufruisce del </w:t>
-            </w:r>
-            <w:r>
-              <w:t>servizio. Un utente crea e gestisce liste e recensioni. (id*)</w:t>
+              <w:t>L’utente è una persona che usufruisce del servizio. Un utente crea e gestisce liste e recensioni. (id*)</w:t>
             </w:r>
           </w:p>
         </w:tc>
       </w:tr>
       <w:tr>
-        <w:tblPrEx>
-          <w:tblCellMar>
-            <w:top w:w="0" w:type="dxa"/>
-            <w:bottom w:w="0" w:type="dxa"/>
-          </w:tblCellMar>
-        </w:tblPrEx>
         <w:tc>
           <w:tcPr>
             <w:tcW w:w="1413" w:type="dxa"/>
@@ -22804,12 +21736,6 @@
         </w:tc>
       </w:tr>
       <w:tr>
-        <w:tblPrEx>
-          <w:tblCellMar>
-            <w:top w:w="0" w:type="dxa"/>
-            <w:bottom w:w="0" w:type="dxa"/>
-          </w:tblCellMar>
-        </w:tblPrEx>
         <w:tc>
           <w:tcPr>
             <w:tcW w:w="1413" w:type="dxa"/>
@@ -22886,12 +21812,6 @@
         <w:gridCol w:w="6776"/>
       </w:tblGrid>
       <w:tr>
-        <w:tblPrEx>
-          <w:tblCellMar>
-            <w:top w:w="0" w:type="dxa"/>
-            <w:bottom w:w="0" w:type="dxa"/>
-          </w:tblCellMar>
-        </w:tblPrEx>
         <w:tc>
           <w:tcPr>
             <w:tcW w:w="2574" w:type="dxa"/>
@@ -22953,12 +21873,6 @@
         </w:tc>
       </w:tr>
       <w:tr>
-        <w:tblPrEx>
-          <w:tblCellMar>
-            <w:top w:w="0" w:type="dxa"/>
-            <w:bottom w:w="0" w:type="dxa"/>
-          </w:tblCellMar>
-        </w:tblPrEx>
         <w:tc>
           <w:tcPr>
             <w:tcW w:w="2574" w:type="dxa"/>
@@ -23022,25 +21936,12 @@
             </w:r>
             <w:proofErr w:type="spellEnd"/>
             <w:r>
-              <w:t xml:space="preserve"> è presentato all’utente quando viene </w:t>
-            </w:r>
-            <w:r>
-              <w:lastRenderedPageBreak/>
-              <w:t xml:space="preserve">selezionato un contenuto. Contiene le informazioni del contenuto specificato e i campi per </w:t>
-            </w:r>
-            <w:r>
-              <w:t xml:space="preserve">stabilire gli attributi di una recensione. </w:t>
+              <w:t xml:space="preserve"> è presentato all’utente quando viene selezionato un contenuto. Contiene le informazioni del contenuto specificato e i campi per stabilire gli attributi di una recensione. </w:t>
             </w:r>
           </w:p>
         </w:tc>
       </w:tr>
       <w:tr>
-        <w:tblPrEx>
-          <w:tblCellMar>
-            <w:top w:w="0" w:type="dxa"/>
-            <w:bottom w:w="0" w:type="dxa"/>
-          </w:tblCellMar>
-        </w:tblPrEx>
         <w:tc>
           <w:tcPr>
             <w:tcW w:w="2574" w:type="dxa"/>
@@ -23061,7 +21962,6 @@
           <w:p>
             <w:proofErr w:type="spellStart"/>
             <w:r>
-              <w:lastRenderedPageBreak/>
               <w:t>NewReviewConfirmNotice</w:t>
             </w:r>
             <w:proofErr w:type="spellEnd"/>
@@ -23115,12 +22015,6 @@
         <w:gridCol w:w="7746"/>
       </w:tblGrid>
       <w:tr>
-        <w:tblPrEx>
-          <w:tblCellMar>
-            <w:top w:w="0" w:type="dxa"/>
-            <w:bottom w:w="0" w:type="dxa"/>
-          </w:tblCellMar>
-        </w:tblPrEx>
         <w:tc>
           <w:tcPr>
             <w:tcW w:w="1604" w:type="dxa"/>
@@ -23171,21 +22065,12 @@
               <w:spacing w:after="0"/>
             </w:pPr>
             <w:r>
-              <w:t>Gestisce la funzione di visualizzazione delle informazioni dei contenuti. Ques</w:t>
-            </w:r>
-            <w:r>
-              <w:t xml:space="preserve">to oggetto viene creato quando viene selezionato un contenuto </w:t>
+              <w:t xml:space="preserve">Gestisce la funzione di visualizzazione delle informazioni dei contenuti. Questo oggetto viene creato quando viene selezionato un contenuto </w:t>
             </w:r>
           </w:p>
         </w:tc>
       </w:tr>
       <w:tr>
-        <w:tblPrEx>
-          <w:tblCellMar>
-            <w:top w:w="0" w:type="dxa"/>
-            <w:bottom w:w="0" w:type="dxa"/>
-          </w:tblCellMar>
-        </w:tblPrEx>
         <w:tc>
           <w:tcPr>
             <w:tcW w:w="1604" w:type="dxa"/>
@@ -23209,6 +22094,7 @@
             </w:pPr>
             <w:proofErr w:type="spellStart"/>
             <w:r>
+              <w:lastRenderedPageBreak/>
               <w:t>ReviewControl</w:t>
             </w:r>
             <w:proofErr w:type="spellEnd"/>
@@ -23275,16 +22161,7 @@
           <w:sz w:val="28"/>
           <w:szCs w:val="28"/>
         </w:rPr>
-        <w:t xml:space="preserve">CASO 5 </w:t>
-      </w:r>
-      <w:r>
-        <w:rPr>
-          <w:b/>
-          <w:bCs/>
-          <w:sz w:val="28"/>
-          <w:szCs w:val="28"/>
-        </w:rPr>
-        <w:t>– UC_AggiuntaContenuto_17</w:t>
+        <w:t>CASO 5 – UC_AggiuntaContenuto_17</w:t>
       </w:r>
       <w:bookmarkEnd w:id="85"/>
       <w:bookmarkEnd w:id="86"/>
@@ -23311,12 +22188,6 @@
         <w:gridCol w:w="7720"/>
       </w:tblGrid>
       <w:tr>
-        <w:tblPrEx>
-          <w:tblCellMar>
-            <w:top w:w="0" w:type="dxa"/>
-            <w:bottom w:w="0" w:type="dxa"/>
-          </w:tblCellMar>
-        </w:tblPrEx>
         <w:tc>
           <w:tcPr>
             <w:tcW w:w="1630" w:type="dxa"/>
@@ -23371,12 +22242,6 @@
         </w:tc>
       </w:tr>
       <w:tr>
-        <w:tblPrEx>
-          <w:tblCellMar>
-            <w:top w:w="0" w:type="dxa"/>
-            <w:bottom w:w="0" w:type="dxa"/>
-          </w:tblCellMar>
-        </w:tblPrEx>
         <w:tc>
           <w:tcPr>
             <w:tcW w:w="1630" w:type="dxa"/>
@@ -23433,10 +22298,7 @@
             </w:r>
             <w:proofErr w:type="spellEnd"/>
             <w:r>
-              <w:t xml:space="preserve"> presente sul catalogo, che può essere ricercato dall’utente. I contenuti sono composti da </w:t>
-            </w:r>
-            <w:r>
-              <w:t>titolo, genere e descrizione</w:t>
+              <w:t xml:space="preserve"> presente sul catalogo, che può essere ricercato dall’utente. I contenuti sono composti da titolo, genere e descrizione</w:t>
             </w:r>
             <w:r>
               <w:tab/>
@@ -23467,12 +22329,6 @@
         <w:gridCol w:w="6700"/>
       </w:tblGrid>
       <w:tr>
-        <w:tblPrEx>
-          <w:tblCellMar>
-            <w:top w:w="0" w:type="dxa"/>
-            <w:bottom w:w="0" w:type="dxa"/>
-          </w:tblCellMar>
-        </w:tblPrEx>
         <w:tc>
           <w:tcPr>
             <w:tcW w:w="2650" w:type="dxa"/>
@@ -23529,12 +22385,6 @@
         </w:tc>
       </w:tr>
       <w:tr>
-        <w:tblPrEx>
-          <w:tblCellMar>
-            <w:top w:w="0" w:type="dxa"/>
-            <w:bottom w:w="0" w:type="dxa"/>
-          </w:tblCellMar>
-        </w:tblPrEx>
         <w:tc>
           <w:tcPr>
             <w:tcW w:w="2650" w:type="dxa"/>
@@ -23585,10 +22435,7 @@
               <w:spacing w:after="0"/>
             </w:pPr>
             <w:r>
-              <w:t>Form usato dall’utente amministratore per l’input dell’aggiunta contenuto. Contiene i campi per specificare tutti g</w:t>
-            </w:r>
-            <w:r>
-              <w:t xml:space="preserve">li attributi di un contenuto e un bottone per sottomettere il </w:t>
+              <w:t xml:space="preserve">Form usato dall’utente amministratore per l’input dell’aggiunta contenuto. Contiene i campi per specificare tutti gli attributi di un contenuto e un bottone per sottomettere il </w:t>
             </w:r>
             <w:proofErr w:type="spellStart"/>
             <w:r>
@@ -23602,12 +22449,6 @@
         </w:tc>
       </w:tr>
       <w:tr>
-        <w:tblPrEx>
-          <w:tblCellMar>
-            <w:top w:w="0" w:type="dxa"/>
-            <w:bottom w:w="0" w:type="dxa"/>
-          </w:tblCellMar>
-        </w:tblPrEx>
         <w:tc>
           <w:tcPr>
             <w:tcW w:w="2650" w:type="dxa"/>
@@ -23684,12 +22525,6 @@
         <w:gridCol w:w="7338"/>
       </w:tblGrid>
       <w:tr>
-        <w:tblPrEx>
-          <w:tblCellMar>
-            <w:top w:w="0" w:type="dxa"/>
-            <w:bottom w:w="0" w:type="dxa"/>
-          </w:tblCellMar>
-        </w:tblPrEx>
         <w:tc>
           <w:tcPr>
             <w:tcW w:w="2012" w:type="dxa"/>
@@ -23740,10 +22575,7 @@
               <w:spacing w:after="0"/>
             </w:pPr>
             <w:r>
-              <w:t xml:space="preserve">Gestisce le funzioni di Aggiunta </w:t>
-            </w:r>
-            <w:r>
-              <w:t>Contenuto.</w:t>
+              <w:t>Gestisce le funzioni di Aggiunta Contenuto.</w:t>
             </w:r>
           </w:p>
           <w:p>
@@ -23779,10 +22611,7 @@
             </w:r>
             <w:proofErr w:type="spellStart"/>
             <w:r>
-              <w:t>NewContentConfi</w:t>
-            </w:r>
-            <w:r>
-              <w:t>rmNotice</w:t>
+              <w:t>NewContentConfirmNotice</w:t>
             </w:r>
             <w:proofErr w:type="spellEnd"/>
             <w:r>
@@ -23811,13 +22640,13 @@
         </w:rPr>
         <w:lastRenderedPageBreak/>
         <w:drawing>
-          <wp:anchor distT="0" distB="0" distL="114300" distR="114300" simplePos="0" relativeHeight="251664384" behindDoc="0" locked="0" layoutInCell="1" allowOverlap="1" wp14:anchorId="1825E1BF" wp14:editId="00522A2B">
+          <wp:anchor distT="0" distB="0" distL="114300" distR="114300" simplePos="0" relativeHeight="251664384" behindDoc="0" locked="0" layoutInCell="1" allowOverlap="1" wp14:anchorId="1825E1BF" wp14:editId="33B1BE28">
             <wp:simplePos x="0" y="0"/>
             <wp:positionH relativeFrom="column">
-              <wp:posOffset>-541023</wp:posOffset>
+              <wp:posOffset>-586740</wp:posOffset>
             </wp:positionH>
             <wp:positionV relativeFrom="paragraph">
-              <wp:posOffset>635636</wp:posOffset>
+              <wp:posOffset>635635</wp:posOffset>
             </wp:positionV>
             <wp:extent cx="7208516" cy="3307083"/>
             <wp:effectExtent l="0" t="0" r="0" b="7617"/>
@@ -23832,7 +22661,7 @@
                     <pic:cNvPicPr/>
                   </pic:nvPicPr>
                   <pic:blipFill>
-                    <a:blip r:embed="rId53"/>
+                    <a:blip r:embed="rId15"/>
                     <a:stretch>
                       <a:fillRect/>
                     </a:stretch>
@@ -23966,7 +22795,7 @@
                     <pic:cNvPicPr/>
                   </pic:nvPicPr>
                   <pic:blipFill>
-                    <a:blip r:embed="rId54"/>
+                    <a:blip r:embed="rId16"/>
                     <a:stretch>
                       <a:fillRect/>
                     </a:stretch>
@@ -24052,7 +22881,7 @@
                     <pic:cNvPicPr/>
                   </pic:nvPicPr>
                   <pic:blipFill>
-                    <a:blip r:embed="rId55"/>
+                    <a:blip r:embed="rId17"/>
                     <a:stretch>
                       <a:fillRect/>
                     </a:stretch>
@@ -24173,7 +23002,7 @@
                     <pic:cNvPicPr/>
                   </pic:nvPicPr>
                   <pic:blipFill>
-                    <a:blip r:embed="rId56"/>
+                    <a:blip r:embed="rId18"/>
                     <a:stretch>
                       <a:fillRect/>
                     </a:stretch>
@@ -24262,7 +23091,7 @@
                     <pic:cNvPicPr/>
                   </pic:nvPicPr>
                   <pic:blipFill>
-                    <a:blip r:embed="rId57"/>
+                    <a:blip r:embed="rId19"/>
                     <a:stretch>
                       <a:fillRect/>
                     </a:stretch>
@@ -24366,7 +23195,7 @@
                     <pic:cNvPicPr/>
                   </pic:nvPicPr>
                   <pic:blipFill>
-                    <a:blip r:embed="rId58"/>
+                    <a:blip r:embed="rId20"/>
                     <a:stretch>
                       <a:fillRect/>
                     </a:stretch>
@@ -24483,7 +23312,7 @@
                     <pic:cNvPicPr/>
                   </pic:nvPicPr>
                   <pic:blipFill>
-                    <a:blip r:embed="rId59"/>
+                    <a:blip r:embed="rId21"/>
                     <a:stretch>
                       <a:fillRect/>
                     </a:stretch>
@@ -24577,7 +23406,7 @@
                     <pic:cNvPicPr/>
                   </pic:nvPicPr>
                   <pic:blipFill>
-                    <a:blip r:embed="rId60"/>
+                    <a:blip r:embed="rId22"/>
                     <a:stretch>
                       <a:fillRect/>
                     </a:stretch>
@@ -24708,7 +23537,7 @@
                     <pic:cNvPicPr/>
                   </pic:nvPicPr>
                   <pic:blipFill>
-                    <a:blip r:embed="rId61"/>
+                    <a:blip r:embed="rId23"/>
                     <a:stretch>
                       <a:fillRect/>
                     </a:stretch>
@@ -24834,7 +23663,7 @@
                     <pic:cNvPicPr/>
                   </pic:nvPicPr>
                   <pic:blipFill>
-                    <a:blip r:embed="rId62"/>
+                    <a:blip r:embed="rId24"/>
                     <a:stretch>
                       <a:fillRect/>
                     </a:stretch>
@@ -24918,7 +23747,7 @@
                     <pic:cNvPicPr/>
                   </pic:nvPicPr>
                   <pic:blipFill>
-                    <a:blip r:embed="rId63"/>
+                    <a:blip r:embed="rId25"/>
                     <a:stretch>
                       <a:fillRect/>
                     </a:stretch>
@@ -24995,7 +23824,7 @@
                     <pic:cNvPicPr/>
                   </pic:nvPicPr>
                   <pic:blipFill>
-                    <a:blip r:embed="rId64"/>
+                    <a:blip r:embed="rId26"/>
                     <a:stretch>
                       <a:fillRect/>
                     </a:stretch>
@@ -25043,8 +23872,8 @@
       </w:pPr>
     </w:p>
     <w:sectPr>
-      <w:headerReference w:type="default" r:id="rId65"/>
-      <w:footerReference w:type="default" r:id="rId66"/>
+      <w:headerReference w:type="default" r:id="rId27"/>
+      <w:footerReference w:type="default" r:id="rId28"/>
       <w:pgSz w:w="12240" w:h="15840"/>
       <w:pgMar w:top="1440" w:right="1440" w:bottom="1440" w:left="1440" w:header="720" w:footer="720" w:gutter="0"/>
       <w:cols w:space="720"/>
@@ -25261,12 +24090,6 @@
       <w:gridCol w:w="3210"/>
     </w:tblGrid>
     <w:tr>
-      <w:tblPrEx>
-        <w:tblCellMar>
-          <w:top w:w="0" w:type="dxa"/>
-          <w:bottom w:w="0" w:type="dxa"/>
-        </w:tblCellMar>
-      </w:tblPrEx>
       <w:tc>
         <w:tcPr>
           <w:tcW w:w="3210" w:type="dxa"/>
@@ -25378,17 +24201,7 @@
         <w:sz w:val="16"/>
         <w:szCs w:val="16"/>
       </w:rPr>
-      <w:t xml:space="preserve">                </w:t>
-    </w:r>
-    <w:r>
-      <w:rPr>
-        <w:rFonts w:ascii="Century Gothic" w:hAnsi="Century Gothic"/>
-        <w:color w:val="1F3864"/>
-        <w:spacing w:val="60"/>
-        <w:sz w:val="16"/>
-        <w:szCs w:val="16"/>
-      </w:rPr>
-      <w:t xml:space="preserve">                                               Pag.</w:t>
+      <w:t xml:space="preserve">                                                               Pag.</w:t>
     </w:r>
     <w:r>
       <w:rPr>
@@ -25759,16 +24572,7 @@
         <w:sz w:val="24"/>
         <w:szCs w:val="24"/>
       </w:rPr>
-      <w:t xml:space="preserve">Laurea in </w:t>
-    </w:r>
-    <w:r>
-      <w:rPr>
-        <w:rFonts w:ascii="Century Gothic" w:hAnsi="Century Gothic"/>
-        <w:color w:val="000000"/>
-        <w:sz w:val="24"/>
-        <w:szCs w:val="24"/>
-      </w:rPr>
-      <w:t>informatica-Università di Salerno</w:t>
+      <w:t>Laurea in informatica-Università di Salerno</w:t>
     </w:r>
   </w:p>
   <w:p>

</xml_diff>